<commit_message>
Add new results figures for final ZIP figure
</commit_message>
<xml_diff>
--- a/results/GAM/enviro_GAM_variables.docx
+++ b/results/GAM/enviro_GAM_variables.docx
@@ -1,11 +1,11 @@
 
 <file path=word/document.xml><?xml version="1.0" encoding="utf-8"?>
-<w:document xmlns:wpc="http://schemas.microsoft.com/office/word/2010/wordprocessingCanvas" xmlns:cx="http://schemas.microsoft.com/office/drawing/2014/chartex" xmlns:cx1="http://schemas.microsoft.com/office/drawing/2015/9/8/chartex" xmlns:cx2="http://schemas.microsoft.com/office/drawing/2015/10/21/chartex" xmlns:cx3="http://schemas.microsoft.com/office/drawing/2016/5/9/chartex" xmlns:cx4="http://schemas.microsoft.com/office/drawing/2016/5/10/chartex" xmlns:cx5="http://schemas.microsoft.com/office/drawing/2016/5/11/chartex" xmlns:cx6="http://schemas.microsoft.com/office/drawing/2016/5/12/chartex" xmlns:cx7="http://schemas.microsoft.com/office/drawing/2016/5/13/chartex" xmlns:cx8="http://schemas.microsoft.com/office/drawing/2016/5/14/chartex" xmlns:mc="http://schemas.openxmlformats.org/markup-compatibility/2006" xmlns:aink="http://schemas.microsoft.com/office/drawing/2016/ink" xmlns:am3d="http://schemas.microsoft.com/office/drawing/2017/model3d" xmlns:o="urn:schemas-microsoft-com:office:office" xmlns:r="http://schemas.openxmlformats.org/officeDocument/2006/relationships" xmlns:m="http://schemas.openxmlformats.org/officeDocument/2006/math" xmlns:v="urn:schemas-microsoft-com:vml" xmlns:wp14="http://schemas.microsoft.com/office/word/2010/wordprocessingDrawing" xmlns:wp="http://schemas.openxmlformats.org/drawingml/2006/wordprocessingDrawing" xmlns:w10="urn:schemas-microsoft-com:office:word" xmlns:w="http://schemas.openxmlformats.org/wordprocessingml/2006/main" xmlns:w14="http://schemas.microsoft.com/office/word/2010/wordml" xmlns:w15="http://schemas.microsoft.com/office/word/2012/wordml" xmlns:w16cex="http://schemas.microsoft.com/office/word/2018/wordml/cex" xmlns:w16cid="http://schemas.microsoft.com/office/word/2016/wordml/cid" xmlns:w16="http://schemas.microsoft.com/office/word/2018/wordml" xmlns:w16se="http://schemas.microsoft.com/office/word/2015/wordml/symex" xmlns:wpg="http://schemas.microsoft.com/office/word/2010/wordprocessingGroup" xmlns:wpi="http://schemas.microsoft.com/office/word/2010/wordprocessingInk" xmlns:wne="http://schemas.microsoft.com/office/word/2006/wordml" xmlns:wps="http://schemas.microsoft.com/office/word/2010/wordprocessingShape" mc:Ignorable="w14 w15 w16se w16cid w16 w16cex wp14">
+<w:document xmlns:wpc="http://schemas.microsoft.com/office/word/2010/wordprocessingCanvas" xmlns:cx="http://schemas.microsoft.com/office/drawing/2014/chartex" xmlns:cx1="http://schemas.microsoft.com/office/drawing/2015/9/8/chartex" xmlns:cx2="http://schemas.microsoft.com/office/drawing/2015/10/21/chartex" xmlns:cx3="http://schemas.microsoft.com/office/drawing/2016/5/9/chartex" xmlns:cx4="http://schemas.microsoft.com/office/drawing/2016/5/10/chartex" xmlns:cx5="http://schemas.microsoft.com/office/drawing/2016/5/11/chartex" xmlns:cx6="http://schemas.microsoft.com/office/drawing/2016/5/12/chartex" xmlns:cx7="http://schemas.microsoft.com/office/drawing/2016/5/13/chartex" xmlns:cx8="http://schemas.microsoft.com/office/drawing/2016/5/14/chartex" xmlns:mc="http://schemas.openxmlformats.org/markup-compatibility/2006" xmlns:aink="http://schemas.microsoft.com/office/drawing/2016/ink" xmlns:am3d="http://schemas.microsoft.com/office/drawing/2017/model3d" xmlns:o="urn:schemas-microsoft-com:office:office" xmlns:r="http://schemas.openxmlformats.org/officeDocument/2006/relationships" xmlns:m="http://schemas.openxmlformats.org/officeDocument/2006/math" xmlns:v="urn:schemas-microsoft-com:vml" xmlns:wp14="http://schemas.microsoft.com/office/word/2010/wordprocessingDrawing" xmlns:wp="http://schemas.openxmlformats.org/drawingml/2006/wordprocessingDrawing" xmlns:w10="urn:schemas-microsoft-com:office:word" xmlns:w="http://schemas.openxmlformats.org/wordprocessingml/2006/main" xmlns:w14="http://schemas.microsoft.com/office/word/2010/wordml" xmlns:w15="http://schemas.microsoft.com/office/word/2012/wordml" xmlns:w16cex="http://schemas.microsoft.com/office/word/2018/wordml/cex" xmlns:w16cid="http://schemas.microsoft.com/office/word/2016/wordml/cid" xmlns:w16="http://schemas.microsoft.com/office/word/2018/wordml" xmlns:w16sdtdh="http://schemas.microsoft.com/office/word/2020/wordml/sdtdatahash" xmlns:w16se="http://schemas.microsoft.com/office/word/2015/wordml/symex" xmlns:wpg="http://schemas.microsoft.com/office/word/2010/wordprocessingGroup" xmlns:wpi="http://schemas.microsoft.com/office/word/2010/wordprocessingInk" xmlns:wne="http://schemas.microsoft.com/office/word/2006/wordml" xmlns:wps="http://schemas.microsoft.com/office/word/2010/wordprocessingShape" mc:Ignorable="w14 w15 w16se w16cid w16 w16cex w16sdtdh wp14">
   <w:body>
     <w:tbl>
       <w:tblPr>
         <w:tblStyle w:val="PlainTable2"/>
-        <w:tblW w:w="6002" w:type="dxa"/>
+        <w:tblW w:w="7740" w:type="dxa"/>
         <w:tblInd w:w="-630" w:type="dxa"/>
         <w:tblLayout w:type="fixed"/>
         <w:tblLook w:val="04A0" w:firstRow="1" w:lastRow="0" w:firstColumn="1" w:lastColumn="0" w:noHBand="0" w:noVBand="1"/>
@@ -15,6 +15,7 @@
         <w:gridCol w:w="374"/>
         <w:gridCol w:w="1848"/>
         <w:gridCol w:w="1890"/>
+        <w:gridCol w:w="1738"/>
         <w:gridCol w:w="1170"/>
         <w:gridCol w:w="270"/>
       </w:tblGrid>
@@ -104,6 +105,34 @@
         </w:tc>
         <w:tc>
           <w:tcPr>
+            <w:tcW w:w="1738" w:type="dxa"/>
+            <w:tcBorders>
+              <w:top w:val="nil"/>
+              <w:bottom w:val="single" w:sz="8" w:space="0" w:color="auto"/>
+            </w:tcBorders>
+          </w:tcPr>
+          <w:p>
+            <w:pPr>
+              <w:jc w:val="center"/>
+              <w:cnfStyle w:val="100000000000" w:firstRow="1" w:lastRow="0" w:firstColumn="0" w:lastColumn="0" w:oddVBand="0" w:evenVBand="0" w:oddHBand="0" w:evenHBand="0" w:firstRowFirstColumn="0" w:firstRowLastColumn="0" w:lastRowFirstColumn="0" w:lastRowLastColumn="0"/>
+              <w:rPr>
+                <w:rFonts w:ascii="Times New Roman" w:hAnsi="Times New Roman" w:cs="Times New Roman"/>
+                <w:sz w:val="24"/>
+                <w:szCs w:val="24"/>
+              </w:rPr>
+            </w:pPr>
+            <w:r>
+              <w:rPr>
+                <w:rFonts w:ascii="Times New Roman" w:hAnsi="Times New Roman" w:cs="Times New Roman"/>
+                <w:sz w:val="24"/>
+                <w:szCs w:val="24"/>
+              </w:rPr>
+              <w:t>Grain Size</w:t>
+            </w:r>
+          </w:p>
+        </w:tc>
+        <w:tc>
+          <w:tcPr>
             <w:tcW w:w="1170" w:type="dxa"/>
             <w:tcBorders>
               <w:top w:val="nil"/>
@@ -239,7 +268,7 @@
                 <w:sz w:val="24"/>
                 <w:szCs w:val="24"/>
               </w:rPr>
-              <w:object w:dxaOrig="8641" w:dyaOrig="8641" w14:anchorId="753A52FF">
+              <w:object w:dxaOrig="8641" w:dyaOrig="8641" w14:anchorId="5039F451">
                 <v:shapetype id="_x0000_t75" coordsize="21600,21600" o:spt="75" o:preferrelative="t" path="m@4@5l@4@11@9@11@9@5xe" filled="f" stroked="f">
                   <v:stroke joinstyle="miter"/>
                   <v:formulas>
@@ -259,10 +288,10 @@
                   <v:path o:extrusionok="f" gradientshapeok="t" o:connecttype="rect"/>
                   <o:lock v:ext="edit" aspectratio="t"/>
                 </v:shapetype>
-                <v:shape id="_x0000_i18299" type="#_x0000_t75" style="width:88.95pt;height:88.95pt" o:ole="">
+                <v:shape id="_x0000_i2483" type="#_x0000_t75" style="width:90pt;height:90pt" o:ole="">
                   <v:imagedata r:id="rId5" o:title=""/>
                 </v:shape>
-                <o:OLEObject Type="Embed" ProgID="AcroExch.Document.DC" ShapeID="_x0000_i18299" DrawAspect="Content" ObjectID="_1668168714" r:id="rId6"/>
+                <o:OLEObject Type="Embed" ProgID="AcroExch.Document.DC" ShapeID="_x0000_i2483" DrawAspect="Content" ObjectID="_1679835074" r:id="rId6"/>
               </w:object>
             </w:r>
           </w:p>
@@ -290,13 +319,32 @@
                 <w:sz w:val="24"/>
                 <w:szCs w:val="24"/>
               </w:rPr>
-              <w:object w:dxaOrig="8641" w:dyaOrig="8641" w14:anchorId="758D179E">
-                <v:shape id="_x0000_i14257" type="#_x0000_t75" style="width:88.95pt;height:88.95pt" o:ole="">
+              <w:object w:dxaOrig="8641" w:dyaOrig="8641" w14:anchorId="4DE3F27E">
+                <v:shape id="_x0000_i2489" type="#_x0000_t75" style="width:89pt;height:89pt" o:ole="">
                   <v:imagedata r:id="rId7" o:title=""/>
                 </v:shape>
-                <o:OLEObject Type="Embed" ProgID="AcroExch.Document.DC" ShapeID="_x0000_i14257" DrawAspect="Content" ObjectID="_1668168715" r:id="rId8"/>
-              </w:object>
-            </w:r>
+                <o:OLEObject Type="Embed" ProgID="AcroExch.Document.DC" ShapeID="_x0000_i2489" DrawAspect="Content" ObjectID="_1679835075" r:id="rId8"/>
+              </w:object>
+            </w:r>
+          </w:p>
+        </w:tc>
+        <w:tc>
+          <w:tcPr>
+            <w:tcW w:w="1738" w:type="dxa"/>
+            <w:tcBorders>
+              <w:top w:val="single" w:sz="8" w:space="0" w:color="auto"/>
+            </w:tcBorders>
+          </w:tcPr>
+          <w:p>
+            <w:pPr>
+              <w:jc w:val="center"/>
+              <w:cnfStyle w:val="000000100000" w:firstRow="0" w:lastRow="0" w:firstColumn="0" w:lastColumn="0" w:oddVBand="0" w:evenVBand="0" w:oddHBand="1" w:evenHBand="0" w:firstRowFirstColumn="0" w:firstRowLastColumn="0" w:lastRowFirstColumn="0" w:lastRowLastColumn="0"/>
+              <w:rPr>
+                <w:rFonts w:ascii="Times New Roman" w:hAnsi="Times New Roman" w:cs="Times New Roman"/>
+                <w:sz w:val="24"/>
+                <w:szCs w:val="24"/>
+              </w:rPr>
+            </w:pPr>
           </w:p>
         </w:tc>
         <w:tc>
@@ -323,10 +371,10 @@
                 <w:szCs w:val="24"/>
               </w:rPr>
               <w:object w:dxaOrig="2881" w:dyaOrig="7920" w14:anchorId="64868393">
-                <v:shape id="_x0000_i14258" type="#_x0000_t75" style="width:32.55pt;height:89.25pt" o:ole="">
+                <v:shape id="_x0000_i2438" type="#_x0000_t75" style="width:33pt;height:89pt" o:ole="">
                   <v:imagedata r:id="rId9" o:title=""/>
                 </v:shape>
-                <o:OLEObject Type="Embed" ProgID="AcroExch.Document.DC" ShapeID="_x0000_i14258" DrawAspect="Content" ObjectID="_1668168716" r:id="rId10"/>
+                <o:OLEObject Type="Embed" ProgID="AcroExch.Document.DC" ShapeID="_x0000_i2438" DrawAspect="Content" ObjectID="_1679835076" r:id="rId10"/>
               </w:object>
             </w:r>
           </w:p>
@@ -433,10 +481,10 @@
                 <w:szCs w:val="24"/>
               </w:rPr>
               <w:object w:dxaOrig="8641" w:dyaOrig="8641" w14:anchorId="1196C4BC">
-                <v:shape id="_x0000_i14275" type="#_x0000_t75" style="width:88.95pt;height:88.95pt" o:ole="">
+                <v:shape id="_x0000_i2439" type="#_x0000_t75" style="width:89pt;height:89pt" o:ole="">
                   <v:imagedata r:id="rId11" o:title=""/>
                 </v:shape>
-                <o:OLEObject Type="Embed" ProgID="AcroExch.Document.DC" ShapeID="_x0000_i14275" DrawAspect="Content" ObjectID="_1668168717" r:id="rId12"/>
+                <o:OLEObject Type="Embed" ProgID="AcroExch.Document.DC" ShapeID="_x0000_i2439" DrawAspect="Content" ObjectID="_1679835077" r:id="rId12"/>
               </w:object>
             </w:r>
           </w:p>
@@ -466,12 +514,32 @@
                 <w:szCs w:val="24"/>
               </w:rPr>
               <w:object w:dxaOrig="8641" w:dyaOrig="8641" w14:anchorId="095E2109">
-                <v:shape id="_x0000_i14273" type="#_x0000_t75" style="width:88.95pt;height:88.95pt" o:ole="">
+                <v:shape id="_x0000_i2440" type="#_x0000_t75" style="width:89pt;height:89pt" o:ole="">
                   <v:imagedata r:id="rId13" o:title=""/>
                 </v:shape>
-                <o:OLEObject Type="Embed" ProgID="AcroExch.Document.DC" ShapeID="_x0000_i14273" DrawAspect="Content" ObjectID="_1668168718" r:id="rId14"/>
-              </w:object>
-            </w:r>
+                <o:OLEObject Type="Embed" ProgID="AcroExch.Document.DC" ShapeID="_x0000_i2440" DrawAspect="Content" ObjectID="_1679835078" r:id="rId14"/>
+              </w:object>
+            </w:r>
+          </w:p>
+        </w:tc>
+        <w:tc>
+          <w:tcPr>
+            <w:tcW w:w="1738" w:type="dxa"/>
+            <w:tcBorders>
+              <w:top w:val="single" w:sz="4" w:space="0" w:color="7F7F7F" w:themeColor="text1" w:themeTint="80"/>
+              <w:bottom w:val="single" w:sz="8" w:space="0" w:color="auto"/>
+            </w:tcBorders>
+          </w:tcPr>
+          <w:p>
+            <w:pPr>
+              <w:jc w:val="center"/>
+              <w:cnfStyle w:val="000000000000" w:firstRow="0" w:lastRow="0" w:firstColumn="0" w:lastColumn="0" w:oddVBand="0" w:evenVBand="0" w:oddHBand="0" w:evenHBand="0" w:firstRowFirstColumn="0" w:firstRowLastColumn="0" w:lastRowFirstColumn="0" w:lastRowLastColumn="0"/>
+              <w:rPr>
+                <w:rFonts w:ascii="Times New Roman" w:hAnsi="Times New Roman" w:cs="Times New Roman"/>
+                <w:sz w:val="24"/>
+                <w:szCs w:val="24"/>
+              </w:rPr>
+            </w:pPr>
           </w:p>
         </w:tc>
         <w:tc>
@@ -499,10 +567,10 @@
                 <w:szCs w:val="24"/>
               </w:rPr>
               <w:object w:dxaOrig="2881" w:dyaOrig="7920" w14:anchorId="5ADF1DA6">
-                <v:shape id="_x0000_i14274" type="#_x0000_t75" style="width:32.55pt;height:89.25pt" o:ole="">
+                <v:shape id="_x0000_i2441" type="#_x0000_t75" style="width:33pt;height:89pt" o:ole="">
                   <v:imagedata r:id="rId15" o:title=""/>
                 </v:shape>
-                <o:OLEObject Type="Embed" ProgID="AcroExch.Document.DC" ShapeID="_x0000_i14274" DrawAspect="Content" ObjectID="_1668168719" r:id="rId16"/>
+                <o:OLEObject Type="Embed" ProgID="AcroExch.Document.DC" ShapeID="_x0000_i2441" DrawAspect="Content" ObjectID="_1679835079" r:id="rId16"/>
               </w:object>
             </w:r>
           </w:p>
@@ -614,10 +682,10 @@
                 <w:szCs w:val="24"/>
               </w:rPr>
               <w:object w:dxaOrig="8641" w:dyaOrig="8641" w14:anchorId="4B28BA45">
-                <v:shape id="_x0000_i14260" type="#_x0000_t75" style="width:88.95pt;height:88.95pt" o:ole="">
-                  <v:imagedata r:id="rId17" o:title=""/>
-                </v:shape>
-                <o:OLEObject Type="Embed" ProgID="AcroExch.Document.DC" ShapeID="_x0000_i14260" DrawAspect="Content" ObjectID="_1668168720" r:id="rId18"/>
+                <v:shape id="_x0000_i2442" type="#_x0000_t75" style="width:89pt;height:89pt" o:ole="">
+                  <v:imagedata r:id="rId5" o:title=""/>
+                </v:shape>
+                <o:OLEObject Type="Embed" ProgID="AcroExch.Document.DC" ShapeID="_x0000_i2442" DrawAspect="Content" ObjectID="_1679835080" r:id="rId17"/>
               </w:object>
             </w:r>
           </w:p>
@@ -646,42 +714,61 @@
                 <w:szCs w:val="24"/>
               </w:rPr>
               <w:object w:dxaOrig="8641" w:dyaOrig="8641" w14:anchorId="38998B4D">
-                <v:shape id="_x0000_i14261" type="#_x0000_t75" style="width:88.95pt;height:88.95pt" o:ole="">
+                <v:shape id="_x0000_i2443" type="#_x0000_t75" style="width:89pt;height:89pt" o:ole="">
+                  <v:imagedata r:id="rId7" o:title=""/>
+                </v:shape>
+                <o:OLEObject Type="Embed" ProgID="AcroExch.Document.DC" ShapeID="_x0000_i2443" DrawAspect="Content" ObjectID="_1679835081" r:id="rId18"/>
+              </w:object>
+            </w:r>
+          </w:p>
+        </w:tc>
+        <w:tc>
+          <w:tcPr>
+            <w:tcW w:w="1738" w:type="dxa"/>
+            <w:tcBorders>
+              <w:top w:val="single" w:sz="8" w:space="0" w:color="auto"/>
+            </w:tcBorders>
+          </w:tcPr>
+          <w:p>
+            <w:pPr>
+              <w:jc w:val="center"/>
+              <w:cnfStyle w:val="000000100000" w:firstRow="0" w:lastRow="0" w:firstColumn="0" w:lastColumn="0" w:oddVBand="0" w:evenVBand="0" w:oddHBand="1" w:evenHBand="0" w:firstRowFirstColumn="0" w:firstRowLastColumn="0" w:lastRowFirstColumn="0" w:lastRowLastColumn="0"/>
+              <w:rPr>
+                <w:rFonts w:ascii="Times New Roman" w:hAnsi="Times New Roman" w:cs="Times New Roman"/>
+                <w:sz w:val="24"/>
+                <w:szCs w:val="24"/>
+              </w:rPr>
+            </w:pPr>
+          </w:p>
+        </w:tc>
+        <w:tc>
+          <w:tcPr>
+            <w:tcW w:w="1170" w:type="dxa"/>
+            <w:tcBorders>
+              <w:top w:val="single" w:sz="8" w:space="0" w:color="auto"/>
+            </w:tcBorders>
+          </w:tcPr>
+          <w:p>
+            <w:pPr>
+              <w:jc w:val="center"/>
+              <w:cnfStyle w:val="000000100000" w:firstRow="0" w:lastRow="0" w:firstColumn="0" w:lastColumn="0" w:oddVBand="0" w:evenVBand="0" w:oddHBand="1" w:evenHBand="0" w:firstRowFirstColumn="0" w:firstRowLastColumn="0" w:lastRowFirstColumn="0" w:lastRowLastColumn="0"/>
+              <w:rPr>
+                <w:rFonts w:ascii="Times New Roman" w:hAnsi="Times New Roman" w:cs="Times New Roman"/>
+                <w:sz w:val="24"/>
+                <w:szCs w:val="24"/>
+              </w:rPr>
+            </w:pPr>
+            <w:r>
+              <w:rPr>
+                <w:rFonts w:ascii="Times New Roman" w:hAnsi="Times New Roman" w:cs="Times New Roman"/>
+                <w:sz w:val="24"/>
+                <w:szCs w:val="24"/>
+              </w:rPr>
+              <w:object w:dxaOrig="2881" w:dyaOrig="7920" w14:anchorId="7DF2BBB2">
+                <v:shape id="_x0000_i2444" type="#_x0000_t75" style="width:33pt;height:89pt" o:ole="">
                   <v:imagedata r:id="rId19" o:title=""/>
                 </v:shape>
-                <o:OLEObject Type="Embed" ProgID="AcroExch.Document.DC" ShapeID="_x0000_i14261" DrawAspect="Content" ObjectID="_1668168721" r:id="rId20"/>
-              </w:object>
-            </w:r>
-          </w:p>
-        </w:tc>
-        <w:tc>
-          <w:tcPr>
-            <w:tcW w:w="1170" w:type="dxa"/>
-            <w:tcBorders>
-              <w:top w:val="single" w:sz="8" w:space="0" w:color="auto"/>
-            </w:tcBorders>
-          </w:tcPr>
-          <w:p>
-            <w:pPr>
-              <w:jc w:val="center"/>
-              <w:cnfStyle w:val="000000100000" w:firstRow="0" w:lastRow="0" w:firstColumn="0" w:lastColumn="0" w:oddVBand="0" w:evenVBand="0" w:oddHBand="1" w:evenHBand="0" w:firstRowFirstColumn="0" w:firstRowLastColumn="0" w:lastRowFirstColumn="0" w:lastRowLastColumn="0"/>
-              <w:rPr>
-                <w:rFonts w:ascii="Times New Roman" w:hAnsi="Times New Roman" w:cs="Times New Roman"/>
-                <w:sz w:val="24"/>
-                <w:szCs w:val="24"/>
-              </w:rPr>
-            </w:pPr>
-            <w:r>
-              <w:rPr>
-                <w:rFonts w:ascii="Times New Roman" w:hAnsi="Times New Roman" w:cs="Times New Roman"/>
-                <w:sz w:val="24"/>
-                <w:szCs w:val="24"/>
-              </w:rPr>
-              <w:object w:dxaOrig="2881" w:dyaOrig="7920" w14:anchorId="7DF2BBB2">
-                <v:shape id="_x0000_i14259" type="#_x0000_t75" style="width:32.55pt;height:89.25pt" o:ole="">
-                  <v:imagedata r:id="rId21" o:title=""/>
-                </v:shape>
-                <o:OLEObject Type="Embed" ProgID="AcroExch.Document.DC" ShapeID="_x0000_i14259" DrawAspect="Content" ObjectID="_1668168722" r:id="rId22"/>
+                <o:OLEObject Type="Embed" ProgID="AcroExch.Document.DC" ShapeID="_x0000_i2444" DrawAspect="Content" ObjectID="_1679835082" r:id="rId20"/>
               </w:object>
             </w:r>
           </w:p>
@@ -784,63 +871,83 @@
                 <w:szCs w:val="24"/>
               </w:rPr>
               <w:object w:dxaOrig="8641" w:dyaOrig="8641" w14:anchorId="6A563FBD">
-                <v:shape id="_x0000_i14262" type="#_x0000_t75" style="width:88.95pt;height:88.95pt" o:ole="">
+                <v:shape id="_x0000_i2445" type="#_x0000_t75" style="width:88.85pt;height:88.85pt" o:ole="">
+                  <v:imagedata r:id="rId21" o:title=""/>
+                </v:shape>
+                <o:OLEObject Type="Embed" ProgID="AcroExch.Document.DC" ShapeID="_x0000_i2445" DrawAspect="Content" ObjectID="_1679835083" r:id="rId22"/>
+              </w:object>
+            </w:r>
+          </w:p>
+        </w:tc>
+        <w:tc>
+          <w:tcPr>
+            <w:tcW w:w="1890" w:type="dxa"/>
+            <w:tcBorders>
+              <w:top w:val="single" w:sz="4" w:space="0" w:color="7F7F7F" w:themeColor="text1" w:themeTint="80"/>
+              <w:bottom w:val="single" w:sz="8" w:space="0" w:color="auto"/>
+            </w:tcBorders>
+          </w:tcPr>
+          <w:p>
+            <w:pPr>
+              <w:jc w:val="center"/>
+              <w:cnfStyle w:val="000000000000" w:firstRow="0" w:lastRow="0" w:firstColumn="0" w:lastColumn="0" w:oddVBand="0" w:evenVBand="0" w:oddHBand="0" w:evenHBand="0" w:firstRowFirstColumn="0" w:firstRowLastColumn="0" w:lastRowFirstColumn="0" w:lastRowLastColumn="0"/>
+              <w:rPr>
+                <w:rFonts w:ascii="Times New Roman" w:hAnsi="Times New Roman" w:cs="Times New Roman"/>
+                <w:sz w:val="24"/>
+                <w:szCs w:val="24"/>
+              </w:rPr>
+            </w:pPr>
+          </w:p>
+        </w:tc>
+        <w:tc>
+          <w:tcPr>
+            <w:tcW w:w="1738" w:type="dxa"/>
+            <w:tcBorders>
+              <w:top w:val="single" w:sz="4" w:space="0" w:color="7F7F7F" w:themeColor="text1" w:themeTint="80"/>
+              <w:bottom w:val="single" w:sz="8" w:space="0" w:color="auto"/>
+            </w:tcBorders>
+          </w:tcPr>
+          <w:p>
+            <w:pPr>
+              <w:jc w:val="center"/>
+              <w:cnfStyle w:val="000000000000" w:firstRow="0" w:lastRow="0" w:firstColumn="0" w:lastColumn="0" w:oddVBand="0" w:evenVBand="0" w:oddHBand="0" w:evenHBand="0" w:firstRowFirstColumn="0" w:firstRowLastColumn="0" w:lastRowFirstColumn="0" w:lastRowLastColumn="0"/>
+              <w:rPr>
+                <w:rFonts w:ascii="Times New Roman" w:hAnsi="Times New Roman" w:cs="Times New Roman"/>
+                <w:sz w:val="24"/>
+                <w:szCs w:val="24"/>
+              </w:rPr>
+            </w:pPr>
+          </w:p>
+        </w:tc>
+        <w:tc>
+          <w:tcPr>
+            <w:tcW w:w="1170" w:type="dxa"/>
+            <w:tcBorders>
+              <w:top w:val="single" w:sz="4" w:space="0" w:color="7F7F7F" w:themeColor="text1" w:themeTint="80"/>
+              <w:bottom w:val="single" w:sz="8" w:space="0" w:color="auto"/>
+            </w:tcBorders>
+          </w:tcPr>
+          <w:p>
+            <w:pPr>
+              <w:jc w:val="center"/>
+              <w:cnfStyle w:val="000000000000" w:firstRow="0" w:lastRow="0" w:firstColumn="0" w:lastColumn="0" w:oddVBand="0" w:evenVBand="0" w:oddHBand="0" w:evenHBand="0" w:firstRowFirstColumn="0" w:firstRowLastColumn="0" w:lastRowFirstColumn="0" w:lastRowLastColumn="0"/>
+              <w:rPr>
+                <w:rFonts w:ascii="Times New Roman" w:hAnsi="Times New Roman" w:cs="Times New Roman"/>
+                <w:sz w:val="24"/>
+                <w:szCs w:val="24"/>
+              </w:rPr>
+            </w:pPr>
+            <w:r>
+              <w:rPr>
+                <w:rFonts w:ascii="Times New Roman" w:hAnsi="Times New Roman" w:cs="Times New Roman"/>
+                <w:sz w:val="24"/>
+                <w:szCs w:val="24"/>
+              </w:rPr>
+              <w:object w:dxaOrig="2881" w:dyaOrig="7920" w14:anchorId="149ACBA5">
+                <v:shape id="_x0000_i2446" type="#_x0000_t75" style="width:32.35pt;height:89.3pt" o:ole="">
                   <v:imagedata r:id="rId23" o:title=""/>
                 </v:shape>
-                <o:OLEObject Type="Embed" ProgID="AcroExch.Document.DC" ShapeID="_x0000_i14262" DrawAspect="Content" ObjectID="_1668168723" r:id="rId24"/>
-              </w:object>
-            </w:r>
-          </w:p>
-        </w:tc>
-        <w:tc>
-          <w:tcPr>
-            <w:tcW w:w="1890" w:type="dxa"/>
-            <w:tcBorders>
-              <w:top w:val="single" w:sz="4" w:space="0" w:color="7F7F7F" w:themeColor="text1" w:themeTint="80"/>
-              <w:bottom w:val="single" w:sz="8" w:space="0" w:color="auto"/>
-            </w:tcBorders>
-          </w:tcPr>
-          <w:p>
-            <w:pPr>
-              <w:jc w:val="center"/>
-              <w:cnfStyle w:val="000000000000" w:firstRow="0" w:lastRow="0" w:firstColumn="0" w:lastColumn="0" w:oddVBand="0" w:evenVBand="0" w:oddHBand="0" w:evenHBand="0" w:firstRowFirstColumn="0" w:firstRowLastColumn="0" w:lastRowFirstColumn="0" w:lastRowLastColumn="0"/>
-              <w:rPr>
-                <w:rFonts w:ascii="Times New Roman" w:hAnsi="Times New Roman" w:cs="Times New Roman"/>
-                <w:sz w:val="24"/>
-                <w:szCs w:val="24"/>
-              </w:rPr>
-            </w:pPr>
-          </w:p>
-        </w:tc>
-        <w:tc>
-          <w:tcPr>
-            <w:tcW w:w="1170" w:type="dxa"/>
-            <w:tcBorders>
-              <w:top w:val="single" w:sz="4" w:space="0" w:color="7F7F7F" w:themeColor="text1" w:themeTint="80"/>
-              <w:bottom w:val="single" w:sz="8" w:space="0" w:color="auto"/>
-            </w:tcBorders>
-          </w:tcPr>
-          <w:p>
-            <w:pPr>
-              <w:jc w:val="center"/>
-              <w:cnfStyle w:val="000000000000" w:firstRow="0" w:lastRow="0" w:firstColumn="0" w:lastColumn="0" w:oddVBand="0" w:evenVBand="0" w:oddHBand="0" w:evenHBand="0" w:firstRowFirstColumn="0" w:firstRowLastColumn="0" w:lastRowFirstColumn="0" w:lastRowLastColumn="0"/>
-              <w:rPr>
-                <w:rFonts w:ascii="Times New Roman" w:hAnsi="Times New Roman" w:cs="Times New Roman"/>
-                <w:sz w:val="24"/>
-                <w:szCs w:val="24"/>
-              </w:rPr>
-            </w:pPr>
-            <w:r>
-              <w:rPr>
-                <w:rFonts w:ascii="Times New Roman" w:hAnsi="Times New Roman" w:cs="Times New Roman"/>
-                <w:sz w:val="24"/>
-                <w:szCs w:val="24"/>
-              </w:rPr>
-              <w:object w:dxaOrig="2881" w:dyaOrig="7920" w14:anchorId="149ACBA5">
-                <v:shape id="_x0000_i14263" type="#_x0000_t75" style="width:32.25pt;height:89.25pt" o:ole="">
-                  <v:imagedata r:id="rId25" o:title=""/>
-                </v:shape>
-                <o:OLEObject Type="Embed" ProgID="AcroExch.Document.DC" ShapeID="_x0000_i14263" DrawAspect="Content" ObjectID="_1668168724" r:id="rId26"/>
+                <o:OLEObject Type="Embed" ProgID="AcroExch.Document.DC" ShapeID="_x0000_i2446" DrawAspect="Content" ObjectID="_1679835084" r:id="rId24"/>
               </w:object>
             </w:r>
           </w:p>
@@ -952,74 +1059,93 @@
                 <w:szCs w:val="24"/>
               </w:rPr>
               <w:object w:dxaOrig="8641" w:dyaOrig="8641" w14:anchorId="6F06B860">
-                <v:shape id="_x0000_i14264" type="#_x0000_t75" style="width:88.95pt;height:88.95pt" o:ole="">
+                <v:shape id="_x0000_i2447" type="#_x0000_t75" style="width:88.85pt;height:88.85pt" o:ole="">
+                  <v:imagedata r:id="rId25" o:title=""/>
+                </v:shape>
+                <o:OLEObject Type="Embed" ProgID="AcroExch.Document.DC" ShapeID="_x0000_i2447" DrawAspect="Content" ObjectID="_1679835085" r:id="rId26"/>
+              </w:object>
+            </w:r>
+          </w:p>
+        </w:tc>
+        <w:tc>
+          <w:tcPr>
+            <w:tcW w:w="1890" w:type="dxa"/>
+            <w:tcBorders>
+              <w:top w:val="single" w:sz="8" w:space="0" w:color="auto"/>
+            </w:tcBorders>
+          </w:tcPr>
+          <w:p>
+            <w:pPr>
+              <w:jc w:val="center"/>
+              <w:cnfStyle w:val="000000100000" w:firstRow="0" w:lastRow="0" w:firstColumn="0" w:lastColumn="0" w:oddVBand="0" w:evenVBand="0" w:oddHBand="1" w:evenHBand="0" w:firstRowFirstColumn="0" w:firstRowLastColumn="0" w:lastRowFirstColumn="0" w:lastRowLastColumn="0"/>
+              <w:rPr>
+                <w:rFonts w:ascii="Times New Roman" w:hAnsi="Times New Roman" w:cs="Times New Roman"/>
+                <w:sz w:val="24"/>
+                <w:szCs w:val="24"/>
+              </w:rPr>
+            </w:pPr>
+            <w:r>
+              <w:rPr>
+                <w:rFonts w:ascii="Times New Roman" w:hAnsi="Times New Roman" w:cs="Times New Roman"/>
+                <w:sz w:val="24"/>
+                <w:szCs w:val="24"/>
+              </w:rPr>
+              <w:object w:dxaOrig="8641" w:dyaOrig="8641" w14:anchorId="36708A81">
+                <v:shape id="_x0000_i2448" type="#_x0000_t75" style="width:88.85pt;height:88.85pt" o:ole="">
                   <v:imagedata r:id="rId27" o:title=""/>
                 </v:shape>
-                <o:OLEObject Type="Embed" ProgID="AcroExch.Document.DC" ShapeID="_x0000_i14264" DrawAspect="Content" ObjectID="_1668168725" r:id="rId28"/>
-              </w:object>
-            </w:r>
-          </w:p>
-        </w:tc>
-        <w:tc>
-          <w:tcPr>
-            <w:tcW w:w="1890" w:type="dxa"/>
-            <w:tcBorders>
-              <w:top w:val="single" w:sz="8" w:space="0" w:color="auto"/>
-            </w:tcBorders>
-          </w:tcPr>
-          <w:p>
-            <w:pPr>
-              <w:jc w:val="center"/>
-              <w:cnfStyle w:val="000000100000" w:firstRow="0" w:lastRow="0" w:firstColumn="0" w:lastColumn="0" w:oddVBand="0" w:evenVBand="0" w:oddHBand="1" w:evenHBand="0" w:firstRowFirstColumn="0" w:firstRowLastColumn="0" w:lastRowFirstColumn="0" w:lastRowLastColumn="0"/>
-              <w:rPr>
-                <w:rFonts w:ascii="Times New Roman" w:hAnsi="Times New Roman" w:cs="Times New Roman"/>
-                <w:sz w:val="24"/>
-                <w:szCs w:val="24"/>
-              </w:rPr>
-            </w:pPr>
-            <w:r>
-              <w:rPr>
-                <w:rFonts w:ascii="Times New Roman" w:hAnsi="Times New Roman" w:cs="Times New Roman"/>
-                <w:sz w:val="24"/>
-                <w:szCs w:val="24"/>
-              </w:rPr>
-              <w:object w:dxaOrig="8641" w:dyaOrig="8641" w14:anchorId="36708A81">
-                <v:shape id="_x0000_i14265" type="#_x0000_t75" style="width:88.95pt;height:88.95pt" o:ole="">
+                <o:OLEObject Type="Embed" ProgID="AcroExch.Document.DC" ShapeID="_x0000_i2448" DrawAspect="Content" ObjectID="_1679835086" r:id="rId28"/>
+              </w:object>
+            </w:r>
+          </w:p>
+        </w:tc>
+        <w:tc>
+          <w:tcPr>
+            <w:tcW w:w="1738" w:type="dxa"/>
+            <w:tcBorders>
+              <w:top w:val="single" w:sz="8" w:space="0" w:color="auto"/>
+            </w:tcBorders>
+          </w:tcPr>
+          <w:p>
+            <w:pPr>
+              <w:jc w:val="center"/>
+              <w:cnfStyle w:val="000000100000" w:firstRow="0" w:lastRow="0" w:firstColumn="0" w:lastColumn="0" w:oddVBand="0" w:evenVBand="0" w:oddHBand="1" w:evenHBand="0" w:firstRowFirstColumn="0" w:firstRowLastColumn="0" w:lastRowFirstColumn="0" w:lastRowLastColumn="0"/>
+              <w:rPr>
+                <w:rFonts w:ascii="Times New Roman" w:hAnsi="Times New Roman" w:cs="Times New Roman"/>
+                <w:sz w:val="24"/>
+                <w:szCs w:val="24"/>
+              </w:rPr>
+            </w:pPr>
+          </w:p>
+        </w:tc>
+        <w:tc>
+          <w:tcPr>
+            <w:tcW w:w="1170" w:type="dxa"/>
+            <w:tcBorders>
+              <w:top w:val="single" w:sz="8" w:space="0" w:color="auto"/>
+            </w:tcBorders>
+          </w:tcPr>
+          <w:p>
+            <w:pPr>
+              <w:jc w:val="center"/>
+              <w:cnfStyle w:val="000000100000" w:firstRow="0" w:lastRow="0" w:firstColumn="0" w:lastColumn="0" w:oddVBand="0" w:evenVBand="0" w:oddHBand="1" w:evenHBand="0" w:firstRowFirstColumn="0" w:firstRowLastColumn="0" w:lastRowFirstColumn="0" w:lastRowLastColumn="0"/>
+              <w:rPr>
+                <w:rFonts w:ascii="Times New Roman" w:hAnsi="Times New Roman" w:cs="Times New Roman"/>
+                <w:sz w:val="24"/>
+                <w:szCs w:val="24"/>
+              </w:rPr>
+            </w:pPr>
+            <w:r>
+              <w:rPr>
+                <w:rFonts w:ascii="Times New Roman" w:hAnsi="Times New Roman" w:cs="Times New Roman"/>
+                <w:sz w:val="24"/>
+                <w:szCs w:val="24"/>
+              </w:rPr>
+              <w:object w:dxaOrig="2881" w:dyaOrig="7920" w14:anchorId="136F41E7">
+                <v:shape id="_x0000_i2449" type="#_x0000_t75" style="width:32.35pt;height:89.3pt" o:ole="">
                   <v:imagedata r:id="rId29" o:title=""/>
                 </v:shape>
-                <o:OLEObject Type="Embed" ProgID="AcroExch.Document.DC" ShapeID="_x0000_i14265" DrawAspect="Content" ObjectID="_1668168726" r:id="rId30"/>
-              </w:object>
-            </w:r>
-          </w:p>
-        </w:tc>
-        <w:tc>
-          <w:tcPr>
-            <w:tcW w:w="1170" w:type="dxa"/>
-            <w:tcBorders>
-              <w:top w:val="single" w:sz="8" w:space="0" w:color="auto"/>
-            </w:tcBorders>
-          </w:tcPr>
-          <w:p>
-            <w:pPr>
-              <w:jc w:val="center"/>
-              <w:cnfStyle w:val="000000100000" w:firstRow="0" w:lastRow="0" w:firstColumn="0" w:lastColumn="0" w:oddVBand="0" w:evenVBand="0" w:oddHBand="1" w:evenHBand="0" w:firstRowFirstColumn="0" w:firstRowLastColumn="0" w:lastRowFirstColumn="0" w:lastRowLastColumn="0"/>
-              <w:rPr>
-                <w:rFonts w:ascii="Times New Roman" w:hAnsi="Times New Roman" w:cs="Times New Roman"/>
-                <w:sz w:val="24"/>
-                <w:szCs w:val="24"/>
-              </w:rPr>
-            </w:pPr>
-            <w:r>
-              <w:rPr>
-                <w:rFonts w:ascii="Times New Roman" w:hAnsi="Times New Roman" w:cs="Times New Roman"/>
-                <w:sz w:val="24"/>
-                <w:szCs w:val="24"/>
-              </w:rPr>
-              <w:object w:dxaOrig="2881" w:dyaOrig="7920" w14:anchorId="136F41E7">
-                <v:shape id="_x0000_i14266" type="#_x0000_t75" style="width:32.55pt;height:89.25pt" o:ole="">
-                  <v:imagedata r:id="rId31" o:title=""/>
-                </v:shape>
-                <o:OLEObject Type="Embed" ProgID="AcroExch.Document.DC" ShapeID="_x0000_i14266" DrawAspect="Content" ObjectID="_1668168727" r:id="rId32"/>
+                <o:OLEObject Type="Embed" ProgID="AcroExch.Document.DC" ShapeID="_x0000_i2449" DrawAspect="Content" ObjectID="_1679835087" r:id="rId30"/>
               </w:object>
             </w:r>
           </w:p>
@@ -1121,76 +1247,96 @@
                 <w:szCs w:val="24"/>
               </w:rPr>
               <w:object w:dxaOrig="8641" w:dyaOrig="8641" w14:anchorId="4FA786F2">
-                <v:shape id="_x0000_i14276" type="#_x0000_t75" style="width:88.95pt;height:88.95pt" o:ole="">
+                <v:shape id="_x0000_i2450" type="#_x0000_t75" style="width:88.85pt;height:88.85pt" o:ole="">
+                  <v:imagedata r:id="rId31" o:title=""/>
+                </v:shape>
+                <o:OLEObject Type="Embed" ProgID="AcroExch.Document.DC" ShapeID="_x0000_i2450" DrawAspect="Content" ObjectID="_1679835088" r:id="rId32"/>
+              </w:object>
+            </w:r>
+          </w:p>
+        </w:tc>
+        <w:tc>
+          <w:tcPr>
+            <w:tcW w:w="1890" w:type="dxa"/>
+            <w:tcBorders>
+              <w:top w:val="single" w:sz="4" w:space="0" w:color="7F7F7F" w:themeColor="text1" w:themeTint="80"/>
+              <w:bottom w:val="single" w:sz="8" w:space="0" w:color="auto"/>
+            </w:tcBorders>
+          </w:tcPr>
+          <w:p>
+            <w:pPr>
+              <w:jc w:val="center"/>
+              <w:cnfStyle w:val="000000000000" w:firstRow="0" w:lastRow="0" w:firstColumn="0" w:lastColumn="0" w:oddVBand="0" w:evenVBand="0" w:oddHBand="0" w:evenHBand="0" w:firstRowFirstColumn="0" w:firstRowLastColumn="0" w:lastRowFirstColumn="0" w:lastRowLastColumn="0"/>
+              <w:rPr>
+                <w:rFonts w:ascii="Times New Roman" w:hAnsi="Times New Roman" w:cs="Times New Roman"/>
+                <w:sz w:val="24"/>
+                <w:szCs w:val="24"/>
+              </w:rPr>
+            </w:pPr>
+            <w:r>
+              <w:rPr>
+                <w:rFonts w:ascii="Times New Roman" w:hAnsi="Times New Roman" w:cs="Times New Roman"/>
+                <w:sz w:val="24"/>
+                <w:szCs w:val="24"/>
+              </w:rPr>
+              <w:object w:dxaOrig="8641" w:dyaOrig="8641" w14:anchorId="65FBAF1E">
+                <v:shape id="_x0000_i2451" type="#_x0000_t75" style="width:88.85pt;height:88.85pt" o:ole="">
                   <v:imagedata r:id="rId33" o:title=""/>
                 </v:shape>
-                <o:OLEObject Type="Embed" ProgID="AcroExch.Document.DC" ShapeID="_x0000_i14276" DrawAspect="Content" ObjectID="_1668168728" r:id="rId34"/>
-              </w:object>
-            </w:r>
-          </w:p>
-        </w:tc>
-        <w:tc>
-          <w:tcPr>
-            <w:tcW w:w="1890" w:type="dxa"/>
-            <w:tcBorders>
-              <w:top w:val="single" w:sz="4" w:space="0" w:color="7F7F7F" w:themeColor="text1" w:themeTint="80"/>
-              <w:bottom w:val="single" w:sz="8" w:space="0" w:color="auto"/>
-            </w:tcBorders>
-          </w:tcPr>
-          <w:p>
-            <w:pPr>
-              <w:jc w:val="center"/>
-              <w:cnfStyle w:val="000000000000" w:firstRow="0" w:lastRow="0" w:firstColumn="0" w:lastColumn="0" w:oddVBand="0" w:evenVBand="0" w:oddHBand="0" w:evenHBand="0" w:firstRowFirstColumn="0" w:firstRowLastColumn="0" w:lastRowFirstColumn="0" w:lastRowLastColumn="0"/>
-              <w:rPr>
-                <w:rFonts w:ascii="Times New Roman" w:hAnsi="Times New Roman" w:cs="Times New Roman"/>
-                <w:sz w:val="24"/>
-                <w:szCs w:val="24"/>
-              </w:rPr>
-            </w:pPr>
-            <w:r>
-              <w:rPr>
-                <w:rFonts w:ascii="Times New Roman" w:hAnsi="Times New Roman" w:cs="Times New Roman"/>
-                <w:sz w:val="24"/>
-                <w:szCs w:val="24"/>
-              </w:rPr>
-              <w:object w:dxaOrig="8641" w:dyaOrig="8641" w14:anchorId="65FBAF1E">
-                <v:shape id="_x0000_i14277" type="#_x0000_t75" style="width:88.95pt;height:88.95pt" o:ole="">
+                <o:OLEObject Type="Embed" ProgID="AcroExch.Document.DC" ShapeID="_x0000_i2451" DrawAspect="Content" ObjectID="_1679835089" r:id="rId34"/>
+              </w:object>
+            </w:r>
+          </w:p>
+        </w:tc>
+        <w:tc>
+          <w:tcPr>
+            <w:tcW w:w="1738" w:type="dxa"/>
+            <w:tcBorders>
+              <w:top w:val="single" w:sz="4" w:space="0" w:color="7F7F7F" w:themeColor="text1" w:themeTint="80"/>
+              <w:bottom w:val="single" w:sz="8" w:space="0" w:color="auto"/>
+            </w:tcBorders>
+          </w:tcPr>
+          <w:p>
+            <w:pPr>
+              <w:jc w:val="center"/>
+              <w:cnfStyle w:val="000000000000" w:firstRow="0" w:lastRow="0" w:firstColumn="0" w:lastColumn="0" w:oddVBand="0" w:evenVBand="0" w:oddHBand="0" w:evenHBand="0" w:firstRowFirstColumn="0" w:firstRowLastColumn="0" w:lastRowFirstColumn="0" w:lastRowLastColumn="0"/>
+              <w:rPr>
+                <w:rFonts w:ascii="Times New Roman" w:hAnsi="Times New Roman" w:cs="Times New Roman"/>
+                <w:sz w:val="24"/>
+                <w:szCs w:val="24"/>
+              </w:rPr>
+            </w:pPr>
+          </w:p>
+        </w:tc>
+        <w:tc>
+          <w:tcPr>
+            <w:tcW w:w="1170" w:type="dxa"/>
+            <w:tcBorders>
+              <w:top w:val="single" w:sz="4" w:space="0" w:color="7F7F7F" w:themeColor="text1" w:themeTint="80"/>
+              <w:bottom w:val="single" w:sz="8" w:space="0" w:color="auto"/>
+            </w:tcBorders>
+          </w:tcPr>
+          <w:p>
+            <w:pPr>
+              <w:jc w:val="center"/>
+              <w:cnfStyle w:val="000000000000" w:firstRow="0" w:lastRow="0" w:firstColumn="0" w:lastColumn="0" w:oddVBand="0" w:evenVBand="0" w:oddHBand="0" w:evenHBand="0" w:firstRowFirstColumn="0" w:firstRowLastColumn="0" w:lastRowFirstColumn="0" w:lastRowLastColumn="0"/>
+              <w:rPr>
+                <w:rFonts w:ascii="Times New Roman" w:hAnsi="Times New Roman" w:cs="Times New Roman"/>
+                <w:sz w:val="24"/>
+                <w:szCs w:val="24"/>
+              </w:rPr>
+            </w:pPr>
+            <w:r>
+              <w:rPr>
+                <w:rFonts w:ascii="Times New Roman" w:hAnsi="Times New Roman" w:cs="Times New Roman"/>
+                <w:sz w:val="24"/>
+                <w:szCs w:val="24"/>
+              </w:rPr>
+              <w:object w:dxaOrig="2881" w:dyaOrig="7920" w14:anchorId="4B5283D2">
+                <v:shape id="_x0000_i2452" type="#_x0000_t75" style="width:32.35pt;height:89.3pt" o:ole="">
                   <v:imagedata r:id="rId35" o:title=""/>
                 </v:shape>
-                <o:OLEObject Type="Embed" ProgID="AcroExch.Document.DC" ShapeID="_x0000_i14277" DrawAspect="Content" ObjectID="_1668168729" r:id="rId36"/>
-              </w:object>
-            </w:r>
-          </w:p>
-        </w:tc>
-        <w:tc>
-          <w:tcPr>
-            <w:tcW w:w="1170" w:type="dxa"/>
-            <w:tcBorders>
-              <w:top w:val="single" w:sz="4" w:space="0" w:color="7F7F7F" w:themeColor="text1" w:themeTint="80"/>
-              <w:bottom w:val="single" w:sz="8" w:space="0" w:color="auto"/>
-            </w:tcBorders>
-          </w:tcPr>
-          <w:p>
-            <w:pPr>
-              <w:jc w:val="center"/>
-              <w:cnfStyle w:val="000000000000" w:firstRow="0" w:lastRow="0" w:firstColumn="0" w:lastColumn="0" w:oddVBand="0" w:evenVBand="0" w:oddHBand="0" w:evenHBand="0" w:firstRowFirstColumn="0" w:firstRowLastColumn="0" w:lastRowFirstColumn="0" w:lastRowLastColumn="0"/>
-              <w:rPr>
-                <w:rFonts w:ascii="Times New Roman" w:hAnsi="Times New Roman" w:cs="Times New Roman"/>
-                <w:sz w:val="24"/>
-                <w:szCs w:val="24"/>
-              </w:rPr>
-            </w:pPr>
-            <w:r>
-              <w:rPr>
-                <w:rFonts w:ascii="Times New Roman" w:hAnsi="Times New Roman" w:cs="Times New Roman"/>
-                <w:sz w:val="24"/>
-                <w:szCs w:val="24"/>
-              </w:rPr>
-              <w:object w:dxaOrig="2881" w:dyaOrig="7920" w14:anchorId="4B5283D2">
-                <v:shape id="_x0000_i14278" type="#_x0000_t75" style="width:32.25pt;height:89.25pt" o:ole="">
-                  <v:imagedata r:id="rId37" o:title=""/>
-                </v:shape>
-                <o:OLEObject Type="Embed" ProgID="AcroExch.Document.DC" ShapeID="_x0000_i14278" DrawAspect="Content" ObjectID="_1668168730" r:id="rId38"/>
+                <o:OLEObject Type="Embed" ProgID="AcroExch.Document.DC" ShapeID="_x0000_i2452" DrawAspect="Content" ObjectID="_1679835090" r:id="rId36"/>
               </w:object>
             </w:r>
           </w:p>
@@ -1301,74 +1447,93 @@
                 <w:szCs w:val="24"/>
               </w:rPr>
               <w:object w:dxaOrig="8641" w:dyaOrig="8641" w14:anchorId="33238DF2">
-                <v:shape id="_x0000_i14267" type="#_x0000_t75" style="width:88.95pt;height:88.95pt" o:ole="">
+                <v:shape id="_x0000_i2453" type="#_x0000_t75" style="width:88.85pt;height:88.85pt" o:ole="">
+                  <v:imagedata r:id="rId37" o:title=""/>
+                </v:shape>
+                <o:OLEObject Type="Embed" ProgID="AcroExch.Document.DC" ShapeID="_x0000_i2453" DrawAspect="Content" ObjectID="_1679835091" r:id="rId38"/>
+              </w:object>
+            </w:r>
+          </w:p>
+        </w:tc>
+        <w:tc>
+          <w:tcPr>
+            <w:tcW w:w="1890" w:type="dxa"/>
+            <w:tcBorders>
+              <w:top w:val="single" w:sz="8" w:space="0" w:color="auto"/>
+            </w:tcBorders>
+          </w:tcPr>
+          <w:p>
+            <w:pPr>
+              <w:jc w:val="center"/>
+              <w:cnfStyle w:val="000000100000" w:firstRow="0" w:lastRow="0" w:firstColumn="0" w:lastColumn="0" w:oddVBand="0" w:evenVBand="0" w:oddHBand="1" w:evenHBand="0" w:firstRowFirstColumn="0" w:firstRowLastColumn="0" w:lastRowFirstColumn="0" w:lastRowLastColumn="0"/>
+              <w:rPr>
+                <w:rFonts w:ascii="Times New Roman" w:hAnsi="Times New Roman" w:cs="Times New Roman"/>
+                <w:sz w:val="24"/>
+                <w:szCs w:val="24"/>
+              </w:rPr>
+            </w:pPr>
+            <w:r>
+              <w:rPr>
+                <w:rFonts w:ascii="Times New Roman" w:hAnsi="Times New Roman" w:cs="Times New Roman"/>
+                <w:sz w:val="24"/>
+                <w:szCs w:val="24"/>
+              </w:rPr>
+              <w:object w:dxaOrig="8641" w:dyaOrig="8641" w14:anchorId="4FDC1220">
+                <v:shape id="_x0000_i2454" type="#_x0000_t75" style="width:89.3pt;height:89.3pt" o:ole="">
                   <v:imagedata r:id="rId39" o:title=""/>
                 </v:shape>
-                <o:OLEObject Type="Embed" ProgID="AcroExch.Document.DC" ShapeID="_x0000_i14267" DrawAspect="Content" ObjectID="_1668168731" r:id="rId40"/>
-              </w:object>
-            </w:r>
-          </w:p>
-        </w:tc>
-        <w:tc>
-          <w:tcPr>
-            <w:tcW w:w="1890" w:type="dxa"/>
-            <w:tcBorders>
-              <w:top w:val="single" w:sz="8" w:space="0" w:color="auto"/>
-            </w:tcBorders>
-          </w:tcPr>
-          <w:p>
-            <w:pPr>
-              <w:jc w:val="center"/>
-              <w:cnfStyle w:val="000000100000" w:firstRow="0" w:lastRow="0" w:firstColumn="0" w:lastColumn="0" w:oddVBand="0" w:evenVBand="0" w:oddHBand="1" w:evenHBand="0" w:firstRowFirstColumn="0" w:firstRowLastColumn="0" w:lastRowFirstColumn="0" w:lastRowLastColumn="0"/>
-              <w:rPr>
-                <w:rFonts w:ascii="Times New Roman" w:hAnsi="Times New Roman" w:cs="Times New Roman"/>
-                <w:sz w:val="24"/>
-                <w:szCs w:val="24"/>
-              </w:rPr>
-            </w:pPr>
-            <w:r>
-              <w:rPr>
-                <w:rFonts w:ascii="Times New Roman" w:hAnsi="Times New Roman" w:cs="Times New Roman"/>
-                <w:sz w:val="24"/>
-                <w:szCs w:val="24"/>
-              </w:rPr>
-              <w:object w:dxaOrig="8641" w:dyaOrig="8641" w14:anchorId="4FDC1220">
-                <v:shape id="_x0000_i14268" type="#_x0000_t75" style="width:89.5pt;height:89.5pt" o:ole="">
+                <o:OLEObject Type="Embed" ProgID="AcroExch.Document.DC" ShapeID="_x0000_i2454" DrawAspect="Content" ObjectID="_1679835092" r:id="rId40"/>
+              </w:object>
+            </w:r>
+          </w:p>
+        </w:tc>
+        <w:tc>
+          <w:tcPr>
+            <w:tcW w:w="1738" w:type="dxa"/>
+            <w:tcBorders>
+              <w:top w:val="single" w:sz="8" w:space="0" w:color="auto"/>
+            </w:tcBorders>
+          </w:tcPr>
+          <w:p>
+            <w:pPr>
+              <w:jc w:val="center"/>
+              <w:cnfStyle w:val="000000100000" w:firstRow="0" w:lastRow="0" w:firstColumn="0" w:lastColumn="0" w:oddVBand="0" w:evenVBand="0" w:oddHBand="1" w:evenHBand="0" w:firstRowFirstColumn="0" w:firstRowLastColumn="0" w:lastRowFirstColumn="0" w:lastRowLastColumn="0"/>
+              <w:rPr>
+                <w:rFonts w:ascii="Times New Roman" w:hAnsi="Times New Roman" w:cs="Times New Roman"/>
+                <w:sz w:val="24"/>
+                <w:szCs w:val="24"/>
+              </w:rPr>
+            </w:pPr>
+          </w:p>
+        </w:tc>
+        <w:tc>
+          <w:tcPr>
+            <w:tcW w:w="1170" w:type="dxa"/>
+            <w:tcBorders>
+              <w:top w:val="single" w:sz="8" w:space="0" w:color="auto"/>
+            </w:tcBorders>
+          </w:tcPr>
+          <w:p>
+            <w:pPr>
+              <w:jc w:val="center"/>
+              <w:cnfStyle w:val="000000100000" w:firstRow="0" w:lastRow="0" w:firstColumn="0" w:lastColumn="0" w:oddVBand="0" w:evenVBand="0" w:oddHBand="1" w:evenHBand="0" w:firstRowFirstColumn="0" w:firstRowLastColumn="0" w:lastRowFirstColumn="0" w:lastRowLastColumn="0"/>
+              <w:rPr>
+                <w:rFonts w:ascii="Times New Roman" w:hAnsi="Times New Roman" w:cs="Times New Roman"/>
+                <w:sz w:val="24"/>
+                <w:szCs w:val="24"/>
+              </w:rPr>
+            </w:pPr>
+            <w:r>
+              <w:rPr>
+                <w:rFonts w:ascii="Times New Roman" w:hAnsi="Times New Roman" w:cs="Times New Roman"/>
+                <w:sz w:val="24"/>
+                <w:szCs w:val="24"/>
+              </w:rPr>
+              <w:object w:dxaOrig="2881" w:dyaOrig="7920" w14:anchorId="0D3FECF6">
+                <v:shape id="_x0000_i2455" type="#_x0000_t75" style="width:32.35pt;height:89.3pt" o:ole="">
                   <v:imagedata r:id="rId41" o:title=""/>
                 </v:shape>
-                <o:OLEObject Type="Embed" ProgID="AcroExch.Document.DC" ShapeID="_x0000_i14268" DrawAspect="Content" ObjectID="_1668168732" r:id="rId42"/>
-              </w:object>
-            </w:r>
-          </w:p>
-        </w:tc>
-        <w:tc>
-          <w:tcPr>
-            <w:tcW w:w="1170" w:type="dxa"/>
-            <w:tcBorders>
-              <w:top w:val="single" w:sz="8" w:space="0" w:color="auto"/>
-            </w:tcBorders>
-          </w:tcPr>
-          <w:p>
-            <w:pPr>
-              <w:jc w:val="center"/>
-              <w:cnfStyle w:val="000000100000" w:firstRow="0" w:lastRow="0" w:firstColumn="0" w:lastColumn="0" w:oddVBand="0" w:evenVBand="0" w:oddHBand="1" w:evenHBand="0" w:firstRowFirstColumn="0" w:firstRowLastColumn="0" w:lastRowFirstColumn="0" w:lastRowLastColumn="0"/>
-              <w:rPr>
-                <w:rFonts w:ascii="Times New Roman" w:hAnsi="Times New Roman" w:cs="Times New Roman"/>
-                <w:sz w:val="24"/>
-                <w:szCs w:val="24"/>
-              </w:rPr>
-            </w:pPr>
-            <w:r>
-              <w:rPr>
-                <w:rFonts w:ascii="Times New Roman" w:hAnsi="Times New Roman" w:cs="Times New Roman"/>
-                <w:sz w:val="24"/>
-                <w:szCs w:val="24"/>
-              </w:rPr>
-              <w:object w:dxaOrig="2881" w:dyaOrig="7920" w14:anchorId="0D3FECF6">
-                <v:shape id="_x0000_i14269" type="#_x0000_t75" style="width:32.55pt;height:89.5pt" o:ole="">
-                  <v:imagedata r:id="rId43" o:title=""/>
-                </v:shape>
-                <o:OLEObject Type="Embed" ProgID="AcroExch.Document.DC" ShapeID="_x0000_i14269" DrawAspect="Content" ObjectID="_1668168733" r:id="rId44"/>
+                <o:OLEObject Type="Embed" ProgID="AcroExch.Document.DC" ShapeID="_x0000_i2455" DrawAspect="Content" ObjectID="_1679835093" r:id="rId42"/>
               </w:object>
             </w:r>
           </w:p>
@@ -1473,76 +1638,96 @@
                 <w:szCs w:val="24"/>
               </w:rPr>
               <w:object w:dxaOrig="8641" w:dyaOrig="8641" w14:anchorId="0D277E1A">
-                <v:shape id="_x0000_i14270" type="#_x0000_t75" style="width:88.95pt;height:88.95pt" o:ole="">
+                <v:shape id="_x0000_i2456" type="#_x0000_t75" style="width:88.85pt;height:88.85pt" o:ole="">
+                  <v:imagedata r:id="rId43" o:title=""/>
+                </v:shape>
+                <o:OLEObject Type="Embed" ProgID="AcroExch.Document.DC" ShapeID="_x0000_i2456" DrawAspect="Content" ObjectID="_1679835094" r:id="rId44"/>
+              </w:object>
+            </w:r>
+          </w:p>
+        </w:tc>
+        <w:tc>
+          <w:tcPr>
+            <w:tcW w:w="1890" w:type="dxa"/>
+            <w:tcBorders>
+              <w:top w:val="single" w:sz="4" w:space="0" w:color="7F7F7F" w:themeColor="text1" w:themeTint="80"/>
+              <w:bottom w:val="single" w:sz="8" w:space="0" w:color="auto"/>
+            </w:tcBorders>
+          </w:tcPr>
+          <w:p>
+            <w:pPr>
+              <w:jc w:val="center"/>
+              <w:cnfStyle w:val="000000000000" w:firstRow="0" w:lastRow="0" w:firstColumn="0" w:lastColumn="0" w:oddVBand="0" w:evenVBand="0" w:oddHBand="0" w:evenHBand="0" w:firstRowFirstColumn="0" w:firstRowLastColumn="0" w:lastRowFirstColumn="0" w:lastRowLastColumn="0"/>
+              <w:rPr>
+                <w:rFonts w:ascii="Times New Roman" w:hAnsi="Times New Roman" w:cs="Times New Roman"/>
+                <w:sz w:val="24"/>
+                <w:szCs w:val="24"/>
+              </w:rPr>
+            </w:pPr>
+            <w:r>
+              <w:rPr>
+                <w:rFonts w:ascii="Times New Roman" w:hAnsi="Times New Roman" w:cs="Times New Roman"/>
+                <w:sz w:val="24"/>
+                <w:szCs w:val="24"/>
+              </w:rPr>
+              <w:object w:dxaOrig="8641" w:dyaOrig="8641" w14:anchorId="4DE2B98B">
+                <v:shape id="_x0000_i2457" type="#_x0000_t75" style="width:88.85pt;height:88.85pt" o:ole="">
                   <v:imagedata r:id="rId45" o:title=""/>
                 </v:shape>
-                <o:OLEObject Type="Embed" ProgID="AcroExch.Document.DC" ShapeID="_x0000_i14270" DrawAspect="Content" ObjectID="_1668168734" r:id="rId46"/>
-              </w:object>
-            </w:r>
-          </w:p>
-        </w:tc>
-        <w:tc>
-          <w:tcPr>
-            <w:tcW w:w="1890" w:type="dxa"/>
-            <w:tcBorders>
-              <w:top w:val="single" w:sz="4" w:space="0" w:color="7F7F7F" w:themeColor="text1" w:themeTint="80"/>
-              <w:bottom w:val="single" w:sz="8" w:space="0" w:color="auto"/>
-            </w:tcBorders>
-          </w:tcPr>
-          <w:p>
-            <w:pPr>
-              <w:jc w:val="center"/>
-              <w:cnfStyle w:val="000000000000" w:firstRow="0" w:lastRow="0" w:firstColumn="0" w:lastColumn="0" w:oddVBand="0" w:evenVBand="0" w:oddHBand="0" w:evenHBand="0" w:firstRowFirstColumn="0" w:firstRowLastColumn="0" w:lastRowFirstColumn="0" w:lastRowLastColumn="0"/>
-              <w:rPr>
-                <w:rFonts w:ascii="Times New Roman" w:hAnsi="Times New Roman" w:cs="Times New Roman"/>
-                <w:sz w:val="24"/>
-                <w:szCs w:val="24"/>
-              </w:rPr>
-            </w:pPr>
-            <w:r>
-              <w:rPr>
-                <w:rFonts w:ascii="Times New Roman" w:hAnsi="Times New Roman" w:cs="Times New Roman"/>
-                <w:sz w:val="24"/>
-                <w:szCs w:val="24"/>
-              </w:rPr>
-              <w:object w:dxaOrig="8641" w:dyaOrig="8641" w14:anchorId="4DE2B98B">
-                <v:shape id="_x0000_i14271" type="#_x0000_t75" style="width:88.95pt;height:88.95pt" o:ole="">
+                <o:OLEObject Type="Embed" ProgID="AcroExch.Document.DC" ShapeID="_x0000_i2457" DrawAspect="Content" ObjectID="_1679835095" r:id="rId46"/>
+              </w:object>
+            </w:r>
+          </w:p>
+        </w:tc>
+        <w:tc>
+          <w:tcPr>
+            <w:tcW w:w="1738" w:type="dxa"/>
+            <w:tcBorders>
+              <w:top w:val="single" w:sz="4" w:space="0" w:color="7F7F7F" w:themeColor="text1" w:themeTint="80"/>
+              <w:bottom w:val="single" w:sz="8" w:space="0" w:color="auto"/>
+            </w:tcBorders>
+          </w:tcPr>
+          <w:p>
+            <w:pPr>
+              <w:jc w:val="center"/>
+              <w:cnfStyle w:val="000000000000" w:firstRow="0" w:lastRow="0" w:firstColumn="0" w:lastColumn="0" w:oddVBand="0" w:evenVBand="0" w:oddHBand="0" w:evenHBand="0" w:firstRowFirstColumn="0" w:firstRowLastColumn="0" w:lastRowFirstColumn="0" w:lastRowLastColumn="0"/>
+              <w:rPr>
+                <w:rFonts w:ascii="Times New Roman" w:hAnsi="Times New Roman" w:cs="Times New Roman"/>
+                <w:sz w:val="24"/>
+                <w:szCs w:val="24"/>
+              </w:rPr>
+            </w:pPr>
+          </w:p>
+        </w:tc>
+        <w:tc>
+          <w:tcPr>
+            <w:tcW w:w="1170" w:type="dxa"/>
+            <w:tcBorders>
+              <w:top w:val="single" w:sz="4" w:space="0" w:color="7F7F7F" w:themeColor="text1" w:themeTint="80"/>
+              <w:bottom w:val="single" w:sz="8" w:space="0" w:color="auto"/>
+            </w:tcBorders>
+          </w:tcPr>
+          <w:p>
+            <w:pPr>
+              <w:jc w:val="center"/>
+              <w:cnfStyle w:val="000000000000" w:firstRow="0" w:lastRow="0" w:firstColumn="0" w:lastColumn="0" w:oddVBand="0" w:evenVBand="0" w:oddHBand="0" w:evenHBand="0" w:firstRowFirstColumn="0" w:firstRowLastColumn="0" w:lastRowFirstColumn="0" w:lastRowLastColumn="0"/>
+              <w:rPr>
+                <w:rFonts w:ascii="Times New Roman" w:hAnsi="Times New Roman" w:cs="Times New Roman"/>
+                <w:sz w:val="24"/>
+                <w:szCs w:val="24"/>
+              </w:rPr>
+            </w:pPr>
+            <w:r>
+              <w:rPr>
+                <w:rFonts w:ascii="Times New Roman" w:hAnsi="Times New Roman" w:cs="Times New Roman"/>
+                <w:sz w:val="24"/>
+                <w:szCs w:val="24"/>
+              </w:rPr>
+              <w:object w:dxaOrig="2881" w:dyaOrig="7920" w14:anchorId="7BAFFFA5">
+                <v:shape id="_x0000_i2458" type="#_x0000_t75" style="width:32.35pt;height:89.3pt" o:ole="">
                   <v:imagedata r:id="rId47" o:title=""/>
                 </v:shape>
-                <o:OLEObject Type="Embed" ProgID="AcroExch.Document.DC" ShapeID="_x0000_i14271" DrawAspect="Content" ObjectID="_1668168735" r:id="rId48"/>
-              </w:object>
-            </w:r>
-          </w:p>
-        </w:tc>
-        <w:tc>
-          <w:tcPr>
-            <w:tcW w:w="1170" w:type="dxa"/>
-            <w:tcBorders>
-              <w:top w:val="single" w:sz="4" w:space="0" w:color="7F7F7F" w:themeColor="text1" w:themeTint="80"/>
-              <w:bottom w:val="single" w:sz="8" w:space="0" w:color="auto"/>
-            </w:tcBorders>
-          </w:tcPr>
-          <w:p>
-            <w:pPr>
-              <w:jc w:val="center"/>
-              <w:cnfStyle w:val="000000000000" w:firstRow="0" w:lastRow="0" w:firstColumn="0" w:lastColumn="0" w:oddVBand="0" w:evenVBand="0" w:oddHBand="0" w:evenHBand="0" w:firstRowFirstColumn="0" w:firstRowLastColumn="0" w:lastRowFirstColumn="0" w:lastRowLastColumn="0"/>
-              <w:rPr>
-                <w:rFonts w:ascii="Times New Roman" w:hAnsi="Times New Roman" w:cs="Times New Roman"/>
-                <w:sz w:val="24"/>
-                <w:szCs w:val="24"/>
-              </w:rPr>
-            </w:pPr>
-            <w:r>
-              <w:rPr>
-                <w:rFonts w:ascii="Times New Roman" w:hAnsi="Times New Roman" w:cs="Times New Roman"/>
-                <w:sz w:val="24"/>
-                <w:szCs w:val="24"/>
-              </w:rPr>
-              <w:object w:dxaOrig="2881" w:dyaOrig="7920" w14:anchorId="7BAFFFA5">
-                <v:shape id="_x0000_i14272" type="#_x0000_t75" style="width:32.55pt;height:89.25pt" o:ole="">
-                  <v:imagedata r:id="rId49" o:title=""/>
-                </v:shape>
-                <o:OLEObject Type="Embed" ProgID="AcroExch.Document.DC" ShapeID="_x0000_i14272" DrawAspect="Content" ObjectID="_1668168736" r:id="rId50"/>
+                <o:OLEObject Type="Embed" ProgID="AcroExch.Document.DC" ShapeID="_x0000_i2458" DrawAspect="Content" ObjectID="_1679835096" r:id="rId48"/>
               </w:object>
             </w:r>
           </w:p>
@@ -1818,60 +2003,60 @@
             </w:pPr>
             <w:r>
               <w:object w:dxaOrig="8641" w:dyaOrig="8641" w14:anchorId="2BD31DE0">
-                <v:shape id="_x0000_i17904" type="#_x0000_t75" style="width:88.7pt;height:88.7pt" o:ole="">
+                <v:shape id="_x0000_i1048" type="#_x0000_t75" style="width:88.4pt;height:88.4pt" o:ole="">
+                  <v:imagedata r:id="rId49" o:title=""/>
+                </v:shape>
+                <o:OLEObject Type="Embed" ProgID="AcroExch.Document.DC" ShapeID="_x0000_i1048" DrawAspect="Content" ObjectID="_1679835097" r:id="rId50"/>
+              </w:object>
+            </w:r>
+          </w:p>
+        </w:tc>
+        <w:tc>
+          <w:tcPr>
+            <w:tcW w:w="1983" w:type="dxa"/>
+            <w:tcBorders>
+              <w:top w:val="single" w:sz="8" w:space="0" w:color="auto"/>
+            </w:tcBorders>
+          </w:tcPr>
+          <w:p>
+            <w:pPr>
+              <w:pStyle w:val="NoSpacing"/>
+              <w:cnfStyle w:val="000000100000" w:firstRow="0" w:lastRow="0" w:firstColumn="0" w:lastColumn="0" w:oddVBand="0" w:evenVBand="0" w:oddHBand="1" w:evenHBand="0" w:firstRowFirstColumn="0" w:firstRowLastColumn="0" w:lastRowFirstColumn="0" w:lastRowLastColumn="0"/>
+            </w:pPr>
+          </w:p>
+        </w:tc>
+        <w:tc>
+          <w:tcPr>
+            <w:tcW w:w="1983" w:type="dxa"/>
+            <w:tcBorders>
+              <w:top w:val="single" w:sz="8" w:space="0" w:color="auto"/>
+            </w:tcBorders>
+          </w:tcPr>
+          <w:p>
+            <w:pPr>
+              <w:pStyle w:val="NoSpacing"/>
+              <w:cnfStyle w:val="000000100000" w:firstRow="0" w:lastRow="0" w:firstColumn="0" w:lastColumn="0" w:oddVBand="0" w:evenVBand="0" w:oddHBand="1" w:evenHBand="0" w:firstRowFirstColumn="0" w:firstRowLastColumn="0" w:lastRowFirstColumn="0" w:lastRowLastColumn="0"/>
+            </w:pPr>
+          </w:p>
+        </w:tc>
+        <w:tc>
+          <w:tcPr>
+            <w:tcW w:w="1170" w:type="dxa"/>
+            <w:tcBorders>
+              <w:top w:val="single" w:sz="8" w:space="0" w:color="auto"/>
+            </w:tcBorders>
+          </w:tcPr>
+          <w:p>
+            <w:pPr>
+              <w:pStyle w:val="NoSpacing"/>
+              <w:cnfStyle w:val="000000100000" w:firstRow="0" w:lastRow="0" w:firstColumn="0" w:lastColumn="0" w:oddVBand="0" w:evenVBand="0" w:oddHBand="1" w:evenHBand="0" w:firstRowFirstColumn="0" w:firstRowLastColumn="0" w:lastRowFirstColumn="0" w:lastRowLastColumn="0"/>
+            </w:pPr>
+            <w:r>
+              <w:object w:dxaOrig="2881" w:dyaOrig="7920" w14:anchorId="5D2DD9B0">
+                <v:shape id="_x0000_i1049" type="#_x0000_t75" style="width:32.35pt;height:88.4pt" o:ole="">
                   <v:imagedata r:id="rId51" o:title=""/>
                 </v:shape>
-                <o:OLEObject Type="Embed" ProgID="AcroExch.Document.DC" ShapeID="_x0000_i17904" DrawAspect="Content" ObjectID="_1668168737" r:id="rId52"/>
-              </w:object>
-            </w:r>
-          </w:p>
-        </w:tc>
-        <w:tc>
-          <w:tcPr>
-            <w:tcW w:w="1983" w:type="dxa"/>
-            <w:tcBorders>
-              <w:top w:val="single" w:sz="8" w:space="0" w:color="auto"/>
-            </w:tcBorders>
-          </w:tcPr>
-          <w:p>
-            <w:pPr>
-              <w:pStyle w:val="NoSpacing"/>
-              <w:cnfStyle w:val="000000100000" w:firstRow="0" w:lastRow="0" w:firstColumn="0" w:lastColumn="0" w:oddVBand="0" w:evenVBand="0" w:oddHBand="1" w:evenHBand="0" w:firstRowFirstColumn="0" w:firstRowLastColumn="0" w:lastRowFirstColumn="0" w:lastRowLastColumn="0"/>
-            </w:pPr>
-          </w:p>
-        </w:tc>
-        <w:tc>
-          <w:tcPr>
-            <w:tcW w:w="1983" w:type="dxa"/>
-            <w:tcBorders>
-              <w:top w:val="single" w:sz="8" w:space="0" w:color="auto"/>
-            </w:tcBorders>
-          </w:tcPr>
-          <w:p>
-            <w:pPr>
-              <w:pStyle w:val="NoSpacing"/>
-              <w:cnfStyle w:val="000000100000" w:firstRow="0" w:lastRow="0" w:firstColumn="0" w:lastColumn="0" w:oddVBand="0" w:evenVBand="0" w:oddHBand="1" w:evenHBand="0" w:firstRowFirstColumn="0" w:firstRowLastColumn="0" w:lastRowFirstColumn="0" w:lastRowLastColumn="0"/>
-            </w:pPr>
-          </w:p>
-        </w:tc>
-        <w:tc>
-          <w:tcPr>
-            <w:tcW w:w="1170" w:type="dxa"/>
-            <w:tcBorders>
-              <w:top w:val="single" w:sz="8" w:space="0" w:color="auto"/>
-            </w:tcBorders>
-          </w:tcPr>
-          <w:p>
-            <w:pPr>
-              <w:pStyle w:val="NoSpacing"/>
-              <w:cnfStyle w:val="000000100000" w:firstRow="0" w:lastRow="0" w:firstColumn="0" w:lastColumn="0" w:oddVBand="0" w:evenVBand="0" w:oddHBand="1" w:evenHBand="0" w:firstRowFirstColumn="0" w:firstRowLastColumn="0" w:lastRowFirstColumn="0" w:lastRowLastColumn="0"/>
-            </w:pPr>
-            <w:r>
-              <w:object w:dxaOrig="2881" w:dyaOrig="7920" w14:anchorId="5D2DD9B0">
-                <v:shape id="_x0000_i17903" type="#_x0000_t75" style="width:32.55pt;height:88.4pt" o:ole="">
-                  <v:imagedata r:id="rId53" o:title=""/>
-                </v:shape>
-                <o:OLEObject Type="Embed" ProgID="AcroExch.Document.DC" ShapeID="_x0000_i17903" DrawAspect="Content" ObjectID="_1668168738" r:id="rId54"/>
+                <o:OLEObject Type="Embed" ProgID="AcroExch.Document.DC" ShapeID="_x0000_i1049" DrawAspect="Content" ObjectID="_1679835098" r:id="rId52"/>
               </w:object>
             </w:r>
           </w:p>
@@ -1948,17 +2133,55 @@
             </w:pPr>
             <w:r>
               <w:object w:dxaOrig="8641" w:dyaOrig="8641" w14:anchorId="4305216F">
-                <v:shape id="_x0000_i17905" type="#_x0000_t75" style="width:88.7pt;height:88.7pt" o:ole="">
+                <v:shape id="_x0000_i1050" type="#_x0000_t75" style="width:88.4pt;height:88.4pt" o:ole="">
+                  <v:imagedata r:id="rId53" o:title=""/>
+                </v:shape>
+                <o:OLEObject Type="Embed" ProgID="AcroExch.Document.DC" ShapeID="_x0000_i1050" DrawAspect="Content" ObjectID="_1679835099" r:id="rId54"/>
+              </w:object>
+            </w:r>
+          </w:p>
+        </w:tc>
+        <w:tc>
+          <w:tcPr>
+            <w:tcW w:w="1983" w:type="dxa"/>
+            <w:tcBorders>
+              <w:top w:val="single" w:sz="4" w:space="0" w:color="7F7F7F" w:themeColor="text1" w:themeTint="80"/>
+              <w:bottom w:val="single" w:sz="8" w:space="0" w:color="auto"/>
+            </w:tcBorders>
+          </w:tcPr>
+          <w:p>
+            <w:pPr>
+              <w:pStyle w:val="NoSpacing"/>
+              <w:cnfStyle w:val="000000000000" w:firstRow="0" w:lastRow="0" w:firstColumn="0" w:lastColumn="0" w:oddVBand="0" w:evenVBand="0" w:oddHBand="0" w:evenHBand="0" w:firstRowFirstColumn="0" w:firstRowLastColumn="0" w:lastRowFirstColumn="0" w:lastRowLastColumn="0"/>
+            </w:pPr>
+          </w:p>
+        </w:tc>
+        <w:tc>
+          <w:tcPr>
+            <w:tcW w:w="1983" w:type="dxa"/>
+            <w:tcBorders>
+              <w:top w:val="single" w:sz="4" w:space="0" w:color="7F7F7F" w:themeColor="text1" w:themeTint="80"/>
+              <w:bottom w:val="single" w:sz="8" w:space="0" w:color="auto"/>
+            </w:tcBorders>
+          </w:tcPr>
+          <w:p>
+            <w:pPr>
+              <w:pStyle w:val="NoSpacing"/>
+              <w:cnfStyle w:val="000000000000" w:firstRow="0" w:lastRow="0" w:firstColumn="0" w:lastColumn="0" w:oddVBand="0" w:evenVBand="0" w:oddHBand="0" w:evenHBand="0" w:firstRowFirstColumn="0" w:firstRowLastColumn="0" w:lastRowFirstColumn="0" w:lastRowLastColumn="0"/>
+            </w:pPr>
+            <w:r>
+              <w:object w:dxaOrig="8641" w:dyaOrig="8641" w14:anchorId="36E079C3">
+                <v:shape id="_x0000_i1051" type="#_x0000_t75" style="width:88.85pt;height:88.85pt" o:ole="">
                   <v:imagedata r:id="rId55" o:title=""/>
                 </v:shape>
-                <o:OLEObject Type="Embed" ProgID="AcroExch.Document.DC" ShapeID="_x0000_i17905" DrawAspect="Content" ObjectID="_1668168739" r:id="rId56"/>
-              </w:object>
-            </w:r>
-          </w:p>
-        </w:tc>
-        <w:tc>
-          <w:tcPr>
-            <w:tcW w:w="1983" w:type="dxa"/>
+                <o:OLEObject Type="Embed" ProgID="AcroExch.Document.DC" ShapeID="_x0000_i1051" DrawAspect="Content" ObjectID="_1679835100" r:id="rId56"/>
+              </w:object>
+            </w:r>
+          </w:p>
+        </w:tc>
+        <w:tc>
+          <w:tcPr>
+            <w:tcW w:w="1170" w:type="dxa"/>
             <w:tcBorders>
               <w:top w:val="single" w:sz="4" w:space="0" w:color="7F7F7F" w:themeColor="text1" w:themeTint="80"/>
               <w:bottom w:val="single" w:sz="8" w:space="0" w:color="auto"/>
@@ -1969,50 +2192,12 @@
               <w:pStyle w:val="NoSpacing"/>
               <w:cnfStyle w:val="000000000000" w:firstRow="0" w:lastRow="0" w:firstColumn="0" w:lastColumn="0" w:oddVBand="0" w:evenVBand="0" w:oddHBand="0" w:evenHBand="0" w:firstRowFirstColumn="0" w:firstRowLastColumn="0" w:lastRowFirstColumn="0" w:lastRowLastColumn="0"/>
             </w:pPr>
-          </w:p>
-        </w:tc>
-        <w:tc>
-          <w:tcPr>
-            <w:tcW w:w="1983" w:type="dxa"/>
-            <w:tcBorders>
-              <w:top w:val="single" w:sz="4" w:space="0" w:color="7F7F7F" w:themeColor="text1" w:themeTint="80"/>
-              <w:bottom w:val="single" w:sz="8" w:space="0" w:color="auto"/>
-            </w:tcBorders>
-          </w:tcPr>
-          <w:p>
-            <w:pPr>
-              <w:pStyle w:val="NoSpacing"/>
-              <w:cnfStyle w:val="000000000000" w:firstRow="0" w:lastRow="0" w:firstColumn="0" w:lastColumn="0" w:oddVBand="0" w:evenVBand="0" w:oddHBand="0" w:evenHBand="0" w:firstRowFirstColumn="0" w:firstRowLastColumn="0" w:lastRowFirstColumn="0" w:lastRowLastColumn="0"/>
-            </w:pPr>
-            <w:r>
-              <w:object w:dxaOrig="8641" w:dyaOrig="8641" w14:anchorId="36E079C3">
-                <v:shape id="_x0000_i17906" type="#_x0000_t75" style="width:88.95pt;height:88.95pt" o:ole="">
+            <w:r>
+              <w:object w:dxaOrig="2881" w:dyaOrig="7920" w14:anchorId="5CAC10E5">
+                <v:shape id="_x0000_i1052" type="#_x0000_t75" style="width:32.35pt;height:89.3pt" o:ole="">
                   <v:imagedata r:id="rId57" o:title=""/>
                 </v:shape>
-                <o:OLEObject Type="Embed" ProgID="AcroExch.Document.DC" ShapeID="_x0000_i17906" DrawAspect="Content" ObjectID="_1668168740" r:id="rId58"/>
-              </w:object>
-            </w:r>
-          </w:p>
-        </w:tc>
-        <w:tc>
-          <w:tcPr>
-            <w:tcW w:w="1170" w:type="dxa"/>
-            <w:tcBorders>
-              <w:top w:val="single" w:sz="4" w:space="0" w:color="7F7F7F" w:themeColor="text1" w:themeTint="80"/>
-              <w:bottom w:val="single" w:sz="8" w:space="0" w:color="auto"/>
-            </w:tcBorders>
-          </w:tcPr>
-          <w:p>
-            <w:pPr>
-              <w:pStyle w:val="NoSpacing"/>
-              <w:cnfStyle w:val="000000000000" w:firstRow="0" w:lastRow="0" w:firstColumn="0" w:lastColumn="0" w:oddVBand="0" w:evenVBand="0" w:oddHBand="0" w:evenHBand="0" w:firstRowFirstColumn="0" w:firstRowLastColumn="0" w:lastRowFirstColumn="0" w:lastRowLastColumn="0"/>
-            </w:pPr>
-            <w:r>
-              <w:object w:dxaOrig="2881" w:dyaOrig="7920" w14:anchorId="5CAC10E5">
-                <v:shape id="_x0000_i17907" type="#_x0000_t75" style="width:32.55pt;height:89.25pt" o:ole="">
-                  <v:imagedata r:id="rId59" o:title=""/>
-                </v:shape>
-                <o:OLEObject Type="Embed" ProgID="AcroExch.Document.DC" ShapeID="_x0000_i17907" DrawAspect="Content" ObjectID="_1668168741" r:id="rId60"/>
+                <o:OLEObject Type="Embed" ProgID="AcroExch.Document.DC" ShapeID="_x0000_i1052" DrawAspect="Content" ObjectID="_1679835101" r:id="rId58"/>
               </w:object>
             </w:r>
           </w:p>
@@ -2097,17 +2282,53 @@
             </w:pPr>
             <w:r>
               <w:object w:dxaOrig="8641" w:dyaOrig="8641" w14:anchorId="5010FFFA">
-                <v:shape id="_x0000_i17908" type="#_x0000_t75" style="width:88.7pt;height:88.7pt" o:ole="">
+                <v:shape id="_x0000_i1053" type="#_x0000_t75" style="width:88.4pt;height:88.4pt" o:ole="">
+                  <v:imagedata r:id="rId59" o:title=""/>
+                </v:shape>
+                <o:OLEObject Type="Embed" ProgID="AcroExch.Document.DC" ShapeID="_x0000_i1053" DrawAspect="Content" ObjectID="_1679835102" r:id="rId60"/>
+              </w:object>
+            </w:r>
+          </w:p>
+        </w:tc>
+        <w:tc>
+          <w:tcPr>
+            <w:tcW w:w="1983" w:type="dxa"/>
+            <w:tcBorders>
+              <w:top w:val="single" w:sz="8" w:space="0" w:color="auto"/>
+            </w:tcBorders>
+          </w:tcPr>
+          <w:p>
+            <w:pPr>
+              <w:pStyle w:val="NoSpacing"/>
+              <w:cnfStyle w:val="000000100000" w:firstRow="0" w:lastRow="0" w:firstColumn="0" w:lastColumn="0" w:oddVBand="0" w:evenVBand="0" w:oddHBand="1" w:evenHBand="0" w:firstRowFirstColumn="0" w:firstRowLastColumn="0" w:lastRowFirstColumn="0" w:lastRowLastColumn="0"/>
+            </w:pPr>
+          </w:p>
+        </w:tc>
+        <w:tc>
+          <w:tcPr>
+            <w:tcW w:w="1983" w:type="dxa"/>
+            <w:tcBorders>
+              <w:top w:val="single" w:sz="8" w:space="0" w:color="auto"/>
+            </w:tcBorders>
+          </w:tcPr>
+          <w:p>
+            <w:pPr>
+              <w:pStyle w:val="NoSpacing"/>
+              <w:cnfStyle w:val="000000100000" w:firstRow="0" w:lastRow="0" w:firstColumn="0" w:lastColumn="0" w:oddVBand="0" w:evenVBand="0" w:oddHBand="1" w:evenHBand="0" w:firstRowFirstColumn="0" w:firstRowLastColumn="0" w:lastRowFirstColumn="0" w:lastRowLastColumn="0"/>
+            </w:pPr>
+            <w:r>
+              <w:object w:dxaOrig="8641" w:dyaOrig="8641" w14:anchorId="3738EB0B">
+                <v:shape id="_x0000_i1054" type="#_x0000_t75" style="width:88.85pt;height:88.85pt" o:ole="">
                   <v:imagedata r:id="rId61" o:title=""/>
                 </v:shape>
-                <o:OLEObject Type="Embed" ProgID="AcroExch.Document.DC" ShapeID="_x0000_i17908" DrawAspect="Content" ObjectID="_1668168742" r:id="rId62"/>
-              </w:object>
-            </w:r>
-          </w:p>
-        </w:tc>
-        <w:tc>
-          <w:tcPr>
-            <w:tcW w:w="1983" w:type="dxa"/>
+                <o:OLEObject Type="Embed" ProgID="AcroExch.Document.DC" ShapeID="_x0000_i1054" DrawAspect="Content" ObjectID="_1679835103" r:id="rId62"/>
+              </w:object>
+            </w:r>
+          </w:p>
+        </w:tc>
+        <w:tc>
+          <w:tcPr>
+            <w:tcW w:w="1170" w:type="dxa"/>
             <w:tcBorders>
               <w:top w:val="single" w:sz="8" w:space="0" w:color="auto"/>
             </w:tcBorders>
@@ -2117,48 +2338,12 @@
               <w:pStyle w:val="NoSpacing"/>
               <w:cnfStyle w:val="000000100000" w:firstRow="0" w:lastRow="0" w:firstColumn="0" w:lastColumn="0" w:oddVBand="0" w:evenVBand="0" w:oddHBand="1" w:evenHBand="0" w:firstRowFirstColumn="0" w:firstRowLastColumn="0" w:lastRowFirstColumn="0" w:lastRowLastColumn="0"/>
             </w:pPr>
-          </w:p>
-        </w:tc>
-        <w:tc>
-          <w:tcPr>
-            <w:tcW w:w="1983" w:type="dxa"/>
-            <w:tcBorders>
-              <w:top w:val="single" w:sz="8" w:space="0" w:color="auto"/>
-            </w:tcBorders>
-          </w:tcPr>
-          <w:p>
-            <w:pPr>
-              <w:pStyle w:val="NoSpacing"/>
-              <w:cnfStyle w:val="000000100000" w:firstRow="0" w:lastRow="0" w:firstColumn="0" w:lastColumn="0" w:oddVBand="0" w:evenVBand="0" w:oddHBand="1" w:evenHBand="0" w:firstRowFirstColumn="0" w:firstRowLastColumn="0" w:lastRowFirstColumn="0" w:lastRowLastColumn="0"/>
-            </w:pPr>
-            <w:r>
-              <w:object w:dxaOrig="8641" w:dyaOrig="8641" w14:anchorId="3738EB0B">
-                <v:shape id="_x0000_i17909" type="#_x0000_t75" style="width:88.95pt;height:88.95pt" o:ole="">
+            <w:r>
+              <w:object w:dxaOrig="2881" w:dyaOrig="7920" w14:anchorId="1D9DDAF1">
+                <v:shape id="_x0000_i1055" type="#_x0000_t75" style="width:32.35pt;height:89.3pt" o:ole="">
                   <v:imagedata r:id="rId63" o:title=""/>
                 </v:shape>
-                <o:OLEObject Type="Embed" ProgID="AcroExch.Document.DC" ShapeID="_x0000_i17909" DrawAspect="Content" ObjectID="_1668168743" r:id="rId64"/>
-              </w:object>
-            </w:r>
-          </w:p>
-        </w:tc>
-        <w:tc>
-          <w:tcPr>
-            <w:tcW w:w="1170" w:type="dxa"/>
-            <w:tcBorders>
-              <w:top w:val="single" w:sz="8" w:space="0" w:color="auto"/>
-            </w:tcBorders>
-          </w:tcPr>
-          <w:p>
-            <w:pPr>
-              <w:pStyle w:val="NoSpacing"/>
-              <w:cnfStyle w:val="000000100000" w:firstRow="0" w:lastRow="0" w:firstColumn="0" w:lastColumn="0" w:oddVBand="0" w:evenVBand="0" w:oddHBand="1" w:evenHBand="0" w:firstRowFirstColumn="0" w:firstRowLastColumn="0" w:lastRowFirstColumn="0" w:lastRowLastColumn="0"/>
-            </w:pPr>
-            <w:r>
-              <w:object w:dxaOrig="2881" w:dyaOrig="7920" w14:anchorId="1D9DDAF1">
-                <v:shape id="_x0000_i17910" type="#_x0000_t75" style="width:32.55pt;height:89.25pt" o:ole="">
-                  <v:imagedata r:id="rId65" o:title=""/>
-                </v:shape>
-                <o:OLEObject Type="Embed" ProgID="AcroExch.Document.DC" ShapeID="_x0000_i17910" DrawAspect="Content" ObjectID="_1668168744" r:id="rId66"/>
+                <o:OLEObject Type="Embed" ProgID="AcroExch.Document.DC" ShapeID="_x0000_i1055" DrawAspect="Content" ObjectID="_1679835104" r:id="rId64"/>
               </w:object>
             </w:r>
           </w:p>
@@ -2235,17 +2420,55 @@
             </w:pPr>
             <w:r>
               <w:object w:dxaOrig="8641" w:dyaOrig="8641" w14:anchorId="4BE51023">
-                <v:shape id="_x0000_i17911" type="#_x0000_t75" style="width:88.7pt;height:88.7pt" o:ole="">
+                <v:shape id="_x0000_i1056" type="#_x0000_t75" style="width:88.4pt;height:88.4pt" o:ole="">
+                  <v:imagedata r:id="rId65" o:title=""/>
+                </v:shape>
+                <o:OLEObject Type="Embed" ProgID="AcroExch.Document.DC" ShapeID="_x0000_i1056" DrawAspect="Content" ObjectID="_1679835105" r:id="rId66"/>
+              </w:object>
+            </w:r>
+          </w:p>
+        </w:tc>
+        <w:tc>
+          <w:tcPr>
+            <w:tcW w:w="1983" w:type="dxa"/>
+            <w:tcBorders>
+              <w:top w:val="single" w:sz="4" w:space="0" w:color="7F7F7F" w:themeColor="text1" w:themeTint="80"/>
+              <w:bottom w:val="single" w:sz="8" w:space="0" w:color="auto"/>
+            </w:tcBorders>
+          </w:tcPr>
+          <w:p>
+            <w:pPr>
+              <w:pStyle w:val="NoSpacing"/>
+              <w:cnfStyle w:val="000000000000" w:firstRow="0" w:lastRow="0" w:firstColumn="0" w:lastColumn="0" w:oddVBand="0" w:evenVBand="0" w:oddHBand="0" w:evenHBand="0" w:firstRowFirstColumn="0" w:firstRowLastColumn="0" w:lastRowFirstColumn="0" w:lastRowLastColumn="0"/>
+            </w:pPr>
+          </w:p>
+        </w:tc>
+        <w:tc>
+          <w:tcPr>
+            <w:tcW w:w="1983" w:type="dxa"/>
+            <w:tcBorders>
+              <w:top w:val="single" w:sz="4" w:space="0" w:color="7F7F7F" w:themeColor="text1" w:themeTint="80"/>
+              <w:bottom w:val="single" w:sz="8" w:space="0" w:color="auto"/>
+            </w:tcBorders>
+          </w:tcPr>
+          <w:p>
+            <w:pPr>
+              <w:pStyle w:val="NoSpacing"/>
+              <w:cnfStyle w:val="000000000000" w:firstRow="0" w:lastRow="0" w:firstColumn="0" w:lastColumn="0" w:oddVBand="0" w:evenVBand="0" w:oddHBand="0" w:evenHBand="0" w:firstRowFirstColumn="0" w:firstRowLastColumn="0" w:lastRowFirstColumn="0" w:lastRowLastColumn="0"/>
+            </w:pPr>
+            <w:r>
+              <w:object w:dxaOrig="8641" w:dyaOrig="8641" w14:anchorId="2DA8FE96">
+                <v:shape id="_x0000_i1057" type="#_x0000_t75" style="width:88.85pt;height:88.85pt" o:ole="">
                   <v:imagedata r:id="rId67" o:title=""/>
                 </v:shape>
-                <o:OLEObject Type="Embed" ProgID="AcroExch.Document.DC" ShapeID="_x0000_i17911" DrawAspect="Content" ObjectID="_1668168745" r:id="rId68"/>
-              </w:object>
-            </w:r>
-          </w:p>
-        </w:tc>
-        <w:tc>
-          <w:tcPr>
-            <w:tcW w:w="1983" w:type="dxa"/>
+                <o:OLEObject Type="Embed" ProgID="AcroExch.Document.DC" ShapeID="_x0000_i1057" DrawAspect="Content" ObjectID="_1679835106" r:id="rId68"/>
+              </w:object>
+            </w:r>
+          </w:p>
+        </w:tc>
+        <w:tc>
+          <w:tcPr>
+            <w:tcW w:w="1170" w:type="dxa"/>
             <w:tcBorders>
               <w:top w:val="single" w:sz="4" w:space="0" w:color="7F7F7F" w:themeColor="text1" w:themeTint="80"/>
               <w:bottom w:val="single" w:sz="8" w:space="0" w:color="auto"/>
@@ -2256,50 +2479,12 @@
               <w:pStyle w:val="NoSpacing"/>
               <w:cnfStyle w:val="000000000000" w:firstRow="0" w:lastRow="0" w:firstColumn="0" w:lastColumn="0" w:oddVBand="0" w:evenVBand="0" w:oddHBand="0" w:evenHBand="0" w:firstRowFirstColumn="0" w:firstRowLastColumn="0" w:lastRowFirstColumn="0" w:lastRowLastColumn="0"/>
             </w:pPr>
-          </w:p>
-        </w:tc>
-        <w:tc>
-          <w:tcPr>
-            <w:tcW w:w="1983" w:type="dxa"/>
-            <w:tcBorders>
-              <w:top w:val="single" w:sz="4" w:space="0" w:color="7F7F7F" w:themeColor="text1" w:themeTint="80"/>
-              <w:bottom w:val="single" w:sz="8" w:space="0" w:color="auto"/>
-            </w:tcBorders>
-          </w:tcPr>
-          <w:p>
-            <w:pPr>
-              <w:pStyle w:val="NoSpacing"/>
-              <w:cnfStyle w:val="000000000000" w:firstRow="0" w:lastRow="0" w:firstColumn="0" w:lastColumn="0" w:oddVBand="0" w:evenVBand="0" w:oddHBand="0" w:evenHBand="0" w:firstRowFirstColumn="0" w:firstRowLastColumn="0" w:lastRowFirstColumn="0" w:lastRowLastColumn="0"/>
-            </w:pPr>
-            <w:r>
-              <w:object w:dxaOrig="8641" w:dyaOrig="8641" w14:anchorId="2DA8FE96">
-                <v:shape id="_x0000_i17912" type="#_x0000_t75" style="width:88.95pt;height:88.95pt" o:ole="">
+            <w:r>
+              <w:object w:dxaOrig="2881" w:dyaOrig="7920" w14:anchorId="473B7B3C">
+                <v:shape id="_x0000_i1058" type="#_x0000_t75" style="width:32.35pt;height:89.3pt" o:ole="">
                   <v:imagedata r:id="rId69" o:title=""/>
                 </v:shape>
-                <o:OLEObject Type="Embed" ProgID="AcroExch.Document.DC" ShapeID="_x0000_i17912" DrawAspect="Content" ObjectID="_1668168746" r:id="rId70"/>
-              </w:object>
-            </w:r>
-          </w:p>
-        </w:tc>
-        <w:tc>
-          <w:tcPr>
-            <w:tcW w:w="1170" w:type="dxa"/>
-            <w:tcBorders>
-              <w:top w:val="single" w:sz="4" w:space="0" w:color="7F7F7F" w:themeColor="text1" w:themeTint="80"/>
-              <w:bottom w:val="single" w:sz="8" w:space="0" w:color="auto"/>
-            </w:tcBorders>
-          </w:tcPr>
-          <w:p>
-            <w:pPr>
-              <w:pStyle w:val="NoSpacing"/>
-              <w:cnfStyle w:val="000000000000" w:firstRow="0" w:lastRow="0" w:firstColumn="0" w:lastColumn="0" w:oddVBand="0" w:evenVBand="0" w:oddHBand="0" w:evenHBand="0" w:firstRowFirstColumn="0" w:firstRowLastColumn="0" w:lastRowFirstColumn="0" w:lastRowLastColumn="0"/>
-            </w:pPr>
-            <w:r>
-              <w:object w:dxaOrig="2881" w:dyaOrig="7920" w14:anchorId="473B7B3C">
-                <v:shape id="_x0000_i17913" type="#_x0000_t75" style="width:32.55pt;height:89.25pt" o:ole="">
-                  <v:imagedata r:id="rId71" o:title=""/>
-                </v:shape>
-                <o:OLEObject Type="Embed" ProgID="AcroExch.Document.DC" ShapeID="_x0000_i17913" DrawAspect="Content" ObjectID="_1668168747" r:id="rId72"/>
+                <o:OLEObject Type="Embed" ProgID="AcroExch.Document.DC" ShapeID="_x0000_i1058" DrawAspect="Content" ObjectID="_1679835107" r:id="rId70"/>
               </w:object>
             </w:r>
           </w:p>
@@ -2384,17 +2569,53 @@
             </w:pPr>
             <w:r>
               <w:object w:dxaOrig="8641" w:dyaOrig="8641" w14:anchorId="4FF39638">
-                <v:shape id="_x0000_i17914" type="#_x0000_t75" style="width:88.7pt;height:88.7pt" o:ole="">
+                <v:shape id="_x0000_i1059" type="#_x0000_t75" style="width:88.4pt;height:88.4pt" o:ole="">
+                  <v:imagedata r:id="rId71" o:title=""/>
+                </v:shape>
+                <o:OLEObject Type="Embed" ProgID="AcroExch.Document.DC" ShapeID="_x0000_i1059" DrawAspect="Content" ObjectID="_1679835108" r:id="rId72"/>
+              </w:object>
+            </w:r>
+          </w:p>
+        </w:tc>
+        <w:tc>
+          <w:tcPr>
+            <w:tcW w:w="1983" w:type="dxa"/>
+            <w:tcBorders>
+              <w:top w:val="single" w:sz="8" w:space="0" w:color="auto"/>
+            </w:tcBorders>
+          </w:tcPr>
+          <w:p>
+            <w:pPr>
+              <w:pStyle w:val="NoSpacing"/>
+              <w:cnfStyle w:val="000000100000" w:firstRow="0" w:lastRow="0" w:firstColumn="0" w:lastColumn="0" w:oddVBand="0" w:evenVBand="0" w:oddHBand="1" w:evenHBand="0" w:firstRowFirstColumn="0" w:firstRowLastColumn="0" w:lastRowFirstColumn="0" w:lastRowLastColumn="0"/>
+            </w:pPr>
+          </w:p>
+        </w:tc>
+        <w:tc>
+          <w:tcPr>
+            <w:tcW w:w="1983" w:type="dxa"/>
+            <w:tcBorders>
+              <w:top w:val="single" w:sz="8" w:space="0" w:color="auto"/>
+            </w:tcBorders>
+          </w:tcPr>
+          <w:p>
+            <w:pPr>
+              <w:pStyle w:val="NoSpacing"/>
+              <w:cnfStyle w:val="000000100000" w:firstRow="0" w:lastRow="0" w:firstColumn="0" w:lastColumn="0" w:oddVBand="0" w:evenVBand="0" w:oddHBand="1" w:evenHBand="0" w:firstRowFirstColumn="0" w:firstRowLastColumn="0" w:lastRowFirstColumn="0" w:lastRowLastColumn="0"/>
+            </w:pPr>
+            <w:r>
+              <w:object w:dxaOrig="8641" w:dyaOrig="8641" w14:anchorId="4ED6D1FC">
+                <v:shape id="_x0000_i1060" type="#_x0000_t75" style="width:88.85pt;height:88.85pt" o:ole="">
                   <v:imagedata r:id="rId73" o:title=""/>
                 </v:shape>
-                <o:OLEObject Type="Embed" ProgID="AcroExch.Document.DC" ShapeID="_x0000_i17914" DrawAspect="Content" ObjectID="_1668168748" r:id="rId74"/>
-              </w:object>
-            </w:r>
-          </w:p>
-        </w:tc>
-        <w:tc>
-          <w:tcPr>
-            <w:tcW w:w="1983" w:type="dxa"/>
+                <o:OLEObject Type="Embed" ProgID="AcroExch.Document.DC" ShapeID="_x0000_i1060" DrawAspect="Content" ObjectID="_1679835109" r:id="rId74"/>
+              </w:object>
+            </w:r>
+          </w:p>
+        </w:tc>
+        <w:tc>
+          <w:tcPr>
+            <w:tcW w:w="1170" w:type="dxa"/>
             <w:tcBorders>
               <w:top w:val="single" w:sz="8" w:space="0" w:color="auto"/>
             </w:tcBorders>
@@ -2404,48 +2625,12 @@
               <w:pStyle w:val="NoSpacing"/>
               <w:cnfStyle w:val="000000100000" w:firstRow="0" w:lastRow="0" w:firstColumn="0" w:lastColumn="0" w:oddVBand="0" w:evenVBand="0" w:oddHBand="1" w:evenHBand="0" w:firstRowFirstColumn="0" w:firstRowLastColumn="0" w:lastRowFirstColumn="0" w:lastRowLastColumn="0"/>
             </w:pPr>
-          </w:p>
-        </w:tc>
-        <w:tc>
-          <w:tcPr>
-            <w:tcW w:w="1983" w:type="dxa"/>
-            <w:tcBorders>
-              <w:top w:val="single" w:sz="8" w:space="0" w:color="auto"/>
-            </w:tcBorders>
-          </w:tcPr>
-          <w:p>
-            <w:pPr>
-              <w:pStyle w:val="NoSpacing"/>
-              <w:cnfStyle w:val="000000100000" w:firstRow="0" w:lastRow="0" w:firstColumn="0" w:lastColumn="0" w:oddVBand="0" w:evenVBand="0" w:oddHBand="1" w:evenHBand="0" w:firstRowFirstColumn="0" w:firstRowLastColumn="0" w:lastRowFirstColumn="0" w:lastRowLastColumn="0"/>
-            </w:pPr>
-            <w:r>
-              <w:object w:dxaOrig="8641" w:dyaOrig="8641" w14:anchorId="4ED6D1FC">
-                <v:shape id="_x0000_i17915" type="#_x0000_t75" style="width:88.95pt;height:88.95pt" o:ole="">
+            <w:r>
+              <w:object w:dxaOrig="2881" w:dyaOrig="7920" w14:anchorId="2242A31D">
+                <v:shape id="_x0000_i1061" type="#_x0000_t75" style="width:32.35pt;height:89.3pt" o:ole="">
                   <v:imagedata r:id="rId75" o:title=""/>
                 </v:shape>
-                <o:OLEObject Type="Embed" ProgID="AcroExch.Document.DC" ShapeID="_x0000_i17915" DrawAspect="Content" ObjectID="_1668168749" r:id="rId76"/>
-              </w:object>
-            </w:r>
-          </w:p>
-        </w:tc>
-        <w:tc>
-          <w:tcPr>
-            <w:tcW w:w="1170" w:type="dxa"/>
-            <w:tcBorders>
-              <w:top w:val="single" w:sz="8" w:space="0" w:color="auto"/>
-            </w:tcBorders>
-          </w:tcPr>
-          <w:p>
-            <w:pPr>
-              <w:pStyle w:val="NoSpacing"/>
-              <w:cnfStyle w:val="000000100000" w:firstRow="0" w:lastRow="0" w:firstColumn="0" w:lastColumn="0" w:oddVBand="0" w:evenVBand="0" w:oddHBand="1" w:evenHBand="0" w:firstRowFirstColumn="0" w:firstRowLastColumn="0" w:lastRowFirstColumn="0" w:lastRowLastColumn="0"/>
-            </w:pPr>
-            <w:r>
-              <w:object w:dxaOrig="2881" w:dyaOrig="7920" w14:anchorId="2242A31D">
-                <v:shape id="_x0000_i17916" type="#_x0000_t75" style="width:32.55pt;height:89.25pt" o:ole="">
-                  <v:imagedata r:id="rId77" o:title=""/>
-                </v:shape>
-                <o:OLEObject Type="Embed" ProgID="AcroExch.Document.DC" ShapeID="_x0000_i17916" DrawAspect="Content" ObjectID="_1668168750" r:id="rId78"/>
+                <o:OLEObject Type="Embed" ProgID="AcroExch.Document.DC" ShapeID="_x0000_i1061" DrawAspect="Content" ObjectID="_1679835110" r:id="rId76"/>
               </w:object>
             </w:r>
           </w:p>
@@ -2522,10 +2707,33 @@
             </w:pPr>
             <w:r>
               <w:object w:dxaOrig="8641" w:dyaOrig="8641" w14:anchorId="71785EF5">
-                <v:shape id="_x0000_i17996" type="#_x0000_t75" style="width:88.7pt;height:88.7pt" o:ole="">
+                <v:shape id="_x0000_i1062" type="#_x0000_t75" style="width:88.4pt;height:88.4pt" o:ole="">
+                  <v:imagedata r:id="rId77" o:title=""/>
+                </v:shape>
+                <o:OLEObject Type="Embed" ProgID="AcroExch.Document.DC" ShapeID="_x0000_i1062" DrawAspect="Content" ObjectID="_1679835111" r:id="rId78"/>
+              </w:object>
+            </w:r>
+          </w:p>
+        </w:tc>
+        <w:tc>
+          <w:tcPr>
+            <w:tcW w:w="1983" w:type="dxa"/>
+            <w:tcBorders>
+              <w:top w:val="single" w:sz="4" w:space="0" w:color="7F7F7F" w:themeColor="text1" w:themeTint="80"/>
+              <w:bottom w:val="single" w:sz="8" w:space="0" w:color="auto"/>
+            </w:tcBorders>
+          </w:tcPr>
+          <w:p>
+            <w:pPr>
+              <w:pStyle w:val="NoSpacing"/>
+              <w:cnfStyle w:val="000000000000" w:firstRow="0" w:lastRow="0" w:firstColumn="0" w:lastColumn="0" w:oddVBand="0" w:evenVBand="0" w:oddHBand="0" w:evenHBand="0" w:firstRowFirstColumn="0" w:firstRowLastColumn="0" w:lastRowFirstColumn="0" w:lastRowLastColumn="0"/>
+            </w:pPr>
+            <w:r>
+              <w:object w:dxaOrig="8641" w:dyaOrig="8641" w14:anchorId="429AAF7F">
+                <v:shape id="_x0000_i1063" type="#_x0000_t75" style="width:88.4pt;height:88.4pt" o:ole="">
                   <v:imagedata r:id="rId79" o:title=""/>
                 </v:shape>
-                <o:OLEObject Type="Embed" ProgID="AcroExch.Document.DC" ShapeID="_x0000_i17996" DrawAspect="Content" ObjectID="_1668168751" r:id="rId80"/>
+                <o:OLEObject Type="Embed" ProgID="AcroExch.Document.DC" ShapeID="_x0000_i1063" DrawAspect="Content" ObjectID="_1679835112" r:id="rId80"/>
               </w:object>
             </w:r>
           </w:p>
@@ -2544,18 +2752,18 @@
               <w:cnfStyle w:val="000000000000" w:firstRow="0" w:lastRow="0" w:firstColumn="0" w:lastColumn="0" w:oddVBand="0" w:evenVBand="0" w:oddHBand="0" w:evenHBand="0" w:firstRowFirstColumn="0" w:firstRowLastColumn="0" w:lastRowFirstColumn="0" w:lastRowLastColumn="0"/>
             </w:pPr>
             <w:r>
-              <w:object w:dxaOrig="8641" w:dyaOrig="8641" w14:anchorId="429AAF7F">
-                <v:shape id="_x0000_i17994" type="#_x0000_t75" style="width:88.7pt;height:88.7pt" o:ole="">
+              <w:object w:dxaOrig="8641" w:dyaOrig="8641" w14:anchorId="31DFCB86">
+                <v:shape id="_x0000_i1064" type="#_x0000_t75" style="width:88.85pt;height:88.85pt" o:ole="">
                   <v:imagedata r:id="rId81" o:title=""/>
                 </v:shape>
-                <o:OLEObject Type="Embed" ProgID="AcroExch.Document.DC" ShapeID="_x0000_i17994" DrawAspect="Content" ObjectID="_1668168752" r:id="rId82"/>
-              </w:object>
-            </w:r>
-          </w:p>
-        </w:tc>
-        <w:tc>
-          <w:tcPr>
-            <w:tcW w:w="1983" w:type="dxa"/>
+                <o:OLEObject Type="Embed" ProgID="AcroExch.Document.DC" ShapeID="_x0000_i1064" DrawAspect="Content" ObjectID="_1679835113" r:id="rId82"/>
+              </w:object>
+            </w:r>
+          </w:p>
+        </w:tc>
+        <w:tc>
+          <w:tcPr>
+            <w:tcW w:w="1170" w:type="dxa"/>
             <w:tcBorders>
               <w:top w:val="single" w:sz="4" w:space="0" w:color="7F7F7F" w:themeColor="text1" w:themeTint="80"/>
               <w:bottom w:val="single" w:sz="8" w:space="0" w:color="auto"/>
@@ -2567,34 +2775,11 @@
               <w:cnfStyle w:val="000000000000" w:firstRow="0" w:lastRow="0" w:firstColumn="0" w:lastColumn="0" w:oddVBand="0" w:evenVBand="0" w:oddHBand="0" w:evenHBand="0" w:firstRowFirstColumn="0" w:firstRowLastColumn="0" w:lastRowFirstColumn="0" w:lastRowLastColumn="0"/>
             </w:pPr>
             <w:r>
-              <w:object w:dxaOrig="8641" w:dyaOrig="8641" w14:anchorId="31DFCB86">
-                <v:shape id="_x0000_i17993" type="#_x0000_t75" style="width:88.95pt;height:88.95pt" o:ole="">
+              <w:object w:dxaOrig="2881" w:dyaOrig="7920" w14:anchorId="5336BCC4">
+                <v:shape id="_x0000_i1065" type="#_x0000_t75" style="width:32.35pt;height:89.3pt" o:ole="">
                   <v:imagedata r:id="rId83" o:title=""/>
                 </v:shape>
-                <o:OLEObject Type="Embed" ProgID="AcroExch.Document.DC" ShapeID="_x0000_i17993" DrawAspect="Content" ObjectID="_1668168753" r:id="rId84"/>
-              </w:object>
-            </w:r>
-          </w:p>
-        </w:tc>
-        <w:tc>
-          <w:tcPr>
-            <w:tcW w:w="1170" w:type="dxa"/>
-            <w:tcBorders>
-              <w:top w:val="single" w:sz="4" w:space="0" w:color="7F7F7F" w:themeColor="text1" w:themeTint="80"/>
-              <w:bottom w:val="single" w:sz="8" w:space="0" w:color="auto"/>
-            </w:tcBorders>
-          </w:tcPr>
-          <w:p>
-            <w:pPr>
-              <w:pStyle w:val="NoSpacing"/>
-              <w:cnfStyle w:val="000000000000" w:firstRow="0" w:lastRow="0" w:firstColumn="0" w:lastColumn="0" w:oddVBand="0" w:evenVBand="0" w:oddHBand="0" w:evenHBand="0" w:firstRowFirstColumn="0" w:firstRowLastColumn="0" w:lastRowFirstColumn="0" w:lastRowLastColumn="0"/>
-            </w:pPr>
-            <w:r>
-              <w:object w:dxaOrig="2881" w:dyaOrig="7920" w14:anchorId="5336BCC4">
-                <v:shape id="_x0000_i17995" type="#_x0000_t75" style="width:32.55pt;height:89.25pt" o:ole="">
-                  <v:imagedata r:id="rId85" o:title=""/>
-                </v:shape>
-                <o:OLEObject Type="Embed" ProgID="AcroExch.Document.DC" ShapeID="_x0000_i17995" DrawAspect="Content" ObjectID="_1668168754" r:id="rId86"/>
+                <o:OLEObject Type="Embed" ProgID="AcroExch.Document.DC" ShapeID="_x0000_i1065" DrawAspect="Content" ObjectID="_1679835114" r:id="rId84"/>
               </w:object>
             </w:r>
           </w:p>
@@ -2679,60 +2864,60 @@
             </w:pPr>
             <w:r>
               <w:object w:dxaOrig="8641" w:dyaOrig="8641" w14:anchorId="3DD6B8EB">
-                <v:shape id="_x0000_i18109" type="#_x0000_t75" style="width:88.7pt;height:88.7pt" o:ole="">
+                <v:shape id="_x0000_i1066" type="#_x0000_t75" style="width:88.4pt;height:88.4pt" o:ole="">
+                  <v:imagedata r:id="rId85" o:title=""/>
+                </v:shape>
+                <o:OLEObject Type="Embed" ProgID="AcroExch.Document.DC" ShapeID="_x0000_i1066" DrawAspect="Content" ObjectID="_1679835115" r:id="rId86"/>
+              </w:object>
+            </w:r>
+          </w:p>
+        </w:tc>
+        <w:tc>
+          <w:tcPr>
+            <w:tcW w:w="1983" w:type="dxa"/>
+            <w:tcBorders>
+              <w:top w:val="single" w:sz="8" w:space="0" w:color="auto"/>
+            </w:tcBorders>
+          </w:tcPr>
+          <w:p>
+            <w:pPr>
+              <w:pStyle w:val="NoSpacing"/>
+              <w:cnfStyle w:val="000000100000" w:firstRow="0" w:lastRow="0" w:firstColumn="0" w:lastColumn="0" w:oddVBand="0" w:evenVBand="0" w:oddHBand="1" w:evenHBand="0" w:firstRowFirstColumn="0" w:firstRowLastColumn="0" w:lastRowFirstColumn="0" w:lastRowLastColumn="0"/>
+            </w:pPr>
+          </w:p>
+        </w:tc>
+        <w:tc>
+          <w:tcPr>
+            <w:tcW w:w="1983" w:type="dxa"/>
+            <w:tcBorders>
+              <w:top w:val="single" w:sz="8" w:space="0" w:color="auto"/>
+            </w:tcBorders>
+          </w:tcPr>
+          <w:p>
+            <w:pPr>
+              <w:pStyle w:val="NoSpacing"/>
+              <w:cnfStyle w:val="000000100000" w:firstRow="0" w:lastRow="0" w:firstColumn="0" w:lastColumn="0" w:oddVBand="0" w:evenVBand="0" w:oddHBand="1" w:evenHBand="0" w:firstRowFirstColumn="0" w:firstRowLastColumn="0" w:lastRowFirstColumn="0" w:lastRowLastColumn="0"/>
+            </w:pPr>
+          </w:p>
+        </w:tc>
+        <w:tc>
+          <w:tcPr>
+            <w:tcW w:w="1170" w:type="dxa"/>
+            <w:tcBorders>
+              <w:top w:val="single" w:sz="8" w:space="0" w:color="auto"/>
+            </w:tcBorders>
+          </w:tcPr>
+          <w:p>
+            <w:pPr>
+              <w:pStyle w:val="NoSpacing"/>
+              <w:cnfStyle w:val="000000100000" w:firstRow="0" w:lastRow="0" w:firstColumn="0" w:lastColumn="0" w:oddVBand="0" w:evenVBand="0" w:oddHBand="1" w:evenHBand="0" w:firstRowFirstColumn="0" w:firstRowLastColumn="0" w:lastRowFirstColumn="0" w:lastRowLastColumn="0"/>
+            </w:pPr>
+            <w:r>
+              <w:object w:dxaOrig="2881" w:dyaOrig="7920" w14:anchorId="455D0405">
+                <v:shape id="_x0000_i1067" type="#_x0000_t75" style="width:31.9pt;height:88.4pt" o:ole="">
                   <v:imagedata r:id="rId87" o:title=""/>
                 </v:shape>
-                <o:OLEObject Type="Embed" ProgID="AcroExch.Document.DC" ShapeID="_x0000_i18109" DrawAspect="Content" ObjectID="_1668168755" r:id="rId88"/>
-              </w:object>
-            </w:r>
-          </w:p>
-        </w:tc>
-        <w:tc>
-          <w:tcPr>
-            <w:tcW w:w="1983" w:type="dxa"/>
-            <w:tcBorders>
-              <w:top w:val="single" w:sz="8" w:space="0" w:color="auto"/>
-            </w:tcBorders>
-          </w:tcPr>
-          <w:p>
-            <w:pPr>
-              <w:pStyle w:val="NoSpacing"/>
-              <w:cnfStyle w:val="000000100000" w:firstRow="0" w:lastRow="0" w:firstColumn="0" w:lastColumn="0" w:oddVBand="0" w:evenVBand="0" w:oddHBand="1" w:evenHBand="0" w:firstRowFirstColumn="0" w:firstRowLastColumn="0" w:lastRowFirstColumn="0" w:lastRowLastColumn="0"/>
-            </w:pPr>
-          </w:p>
-        </w:tc>
-        <w:tc>
-          <w:tcPr>
-            <w:tcW w:w="1983" w:type="dxa"/>
-            <w:tcBorders>
-              <w:top w:val="single" w:sz="8" w:space="0" w:color="auto"/>
-            </w:tcBorders>
-          </w:tcPr>
-          <w:p>
-            <w:pPr>
-              <w:pStyle w:val="NoSpacing"/>
-              <w:cnfStyle w:val="000000100000" w:firstRow="0" w:lastRow="0" w:firstColumn="0" w:lastColumn="0" w:oddVBand="0" w:evenVBand="0" w:oddHBand="1" w:evenHBand="0" w:firstRowFirstColumn="0" w:firstRowLastColumn="0" w:lastRowFirstColumn="0" w:lastRowLastColumn="0"/>
-            </w:pPr>
-          </w:p>
-        </w:tc>
-        <w:tc>
-          <w:tcPr>
-            <w:tcW w:w="1170" w:type="dxa"/>
-            <w:tcBorders>
-              <w:top w:val="single" w:sz="8" w:space="0" w:color="auto"/>
-            </w:tcBorders>
-          </w:tcPr>
-          <w:p>
-            <w:pPr>
-              <w:pStyle w:val="NoSpacing"/>
-              <w:cnfStyle w:val="000000100000" w:firstRow="0" w:lastRow="0" w:firstColumn="0" w:lastColumn="0" w:oddVBand="0" w:evenVBand="0" w:oddHBand="1" w:evenHBand="0" w:firstRowFirstColumn="0" w:firstRowLastColumn="0" w:lastRowFirstColumn="0" w:lastRowLastColumn="0"/>
-            </w:pPr>
-            <w:r>
-              <w:object w:dxaOrig="2881" w:dyaOrig="7920" w14:anchorId="455D0405">
-                <v:shape id="_x0000_i18110" type="#_x0000_t75" style="width:31.95pt;height:88.4pt" o:ole="">
-                  <v:imagedata r:id="rId89" o:title=""/>
-                </v:shape>
-                <o:OLEObject Type="Embed" ProgID="AcroExch.Document.DC" ShapeID="_x0000_i18110" DrawAspect="Content" ObjectID="_1668168756" r:id="rId90"/>
+                <o:OLEObject Type="Embed" ProgID="AcroExch.Document.DC" ShapeID="_x0000_i1067" DrawAspect="Content" ObjectID="_1679835116" r:id="rId88"/>
               </w:object>
             </w:r>
           </w:p>
@@ -2809,63 +2994,63 @@
             </w:pPr>
             <w:r>
               <w:object w:dxaOrig="8641" w:dyaOrig="8641" w14:anchorId="7330F074">
-                <v:shape id="_x0000_i18009" type="#_x0000_t75" style="width:88.7pt;height:88.7pt" o:ole="">
+                <v:shape id="_x0000_i1068" type="#_x0000_t75" style="width:88.4pt;height:88.4pt" o:ole="">
+                  <v:imagedata r:id="rId89" o:title=""/>
+                </v:shape>
+                <o:OLEObject Type="Embed" ProgID="AcroExch.Document.DC" ShapeID="_x0000_i1068" DrawAspect="Content" ObjectID="_1679835117" r:id="rId90"/>
+              </w:object>
+            </w:r>
+          </w:p>
+        </w:tc>
+        <w:tc>
+          <w:tcPr>
+            <w:tcW w:w="1983" w:type="dxa"/>
+            <w:tcBorders>
+              <w:top w:val="single" w:sz="4" w:space="0" w:color="7F7F7F" w:themeColor="text1" w:themeTint="80"/>
+              <w:bottom w:val="single" w:sz="8" w:space="0" w:color="auto"/>
+            </w:tcBorders>
+          </w:tcPr>
+          <w:p>
+            <w:pPr>
+              <w:pStyle w:val="NoSpacing"/>
+              <w:cnfStyle w:val="000000000000" w:firstRow="0" w:lastRow="0" w:firstColumn="0" w:lastColumn="0" w:oddVBand="0" w:evenVBand="0" w:oddHBand="0" w:evenHBand="0" w:firstRowFirstColumn="0" w:firstRowLastColumn="0" w:lastRowFirstColumn="0" w:lastRowLastColumn="0"/>
+            </w:pPr>
+          </w:p>
+        </w:tc>
+        <w:tc>
+          <w:tcPr>
+            <w:tcW w:w="1983" w:type="dxa"/>
+            <w:tcBorders>
+              <w:top w:val="single" w:sz="4" w:space="0" w:color="7F7F7F" w:themeColor="text1" w:themeTint="80"/>
+              <w:bottom w:val="single" w:sz="8" w:space="0" w:color="auto"/>
+            </w:tcBorders>
+          </w:tcPr>
+          <w:p>
+            <w:pPr>
+              <w:pStyle w:val="NoSpacing"/>
+              <w:cnfStyle w:val="000000000000" w:firstRow="0" w:lastRow="0" w:firstColumn="0" w:lastColumn="0" w:oddVBand="0" w:evenVBand="0" w:oddHBand="0" w:evenHBand="0" w:firstRowFirstColumn="0" w:firstRowLastColumn="0" w:lastRowFirstColumn="0" w:lastRowLastColumn="0"/>
+            </w:pPr>
+          </w:p>
+        </w:tc>
+        <w:tc>
+          <w:tcPr>
+            <w:tcW w:w="1170" w:type="dxa"/>
+            <w:tcBorders>
+              <w:top w:val="single" w:sz="4" w:space="0" w:color="7F7F7F" w:themeColor="text1" w:themeTint="80"/>
+              <w:bottom w:val="single" w:sz="8" w:space="0" w:color="auto"/>
+            </w:tcBorders>
+          </w:tcPr>
+          <w:p>
+            <w:pPr>
+              <w:pStyle w:val="NoSpacing"/>
+              <w:cnfStyle w:val="000000000000" w:firstRow="0" w:lastRow="0" w:firstColumn="0" w:lastColumn="0" w:oddVBand="0" w:evenVBand="0" w:oddHBand="0" w:evenHBand="0" w:firstRowFirstColumn="0" w:firstRowLastColumn="0" w:lastRowFirstColumn="0" w:lastRowLastColumn="0"/>
+            </w:pPr>
+            <w:r>
+              <w:object w:dxaOrig="2881" w:dyaOrig="7920" w14:anchorId="3E0F82CC">
+                <v:shape id="_x0000_i1069" type="#_x0000_t75" style="width:32.35pt;height:88.4pt" o:ole="">
                   <v:imagedata r:id="rId91" o:title=""/>
                 </v:shape>
-                <o:OLEObject Type="Embed" ProgID="AcroExch.Document.DC" ShapeID="_x0000_i18009" DrawAspect="Content" ObjectID="_1668168757" r:id="rId92"/>
-              </w:object>
-            </w:r>
-          </w:p>
-        </w:tc>
-        <w:tc>
-          <w:tcPr>
-            <w:tcW w:w="1983" w:type="dxa"/>
-            <w:tcBorders>
-              <w:top w:val="single" w:sz="4" w:space="0" w:color="7F7F7F" w:themeColor="text1" w:themeTint="80"/>
-              <w:bottom w:val="single" w:sz="8" w:space="0" w:color="auto"/>
-            </w:tcBorders>
-          </w:tcPr>
-          <w:p>
-            <w:pPr>
-              <w:pStyle w:val="NoSpacing"/>
-              <w:cnfStyle w:val="000000000000" w:firstRow="0" w:lastRow="0" w:firstColumn="0" w:lastColumn="0" w:oddVBand="0" w:evenVBand="0" w:oddHBand="0" w:evenHBand="0" w:firstRowFirstColumn="0" w:firstRowLastColumn="0" w:lastRowFirstColumn="0" w:lastRowLastColumn="0"/>
-            </w:pPr>
-          </w:p>
-        </w:tc>
-        <w:tc>
-          <w:tcPr>
-            <w:tcW w:w="1983" w:type="dxa"/>
-            <w:tcBorders>
-              <w:top w:val="single" w:sz="4" w:space="0" w:color="7F7F7F" w:themeColor="text1" w:themeTint="80"/>
-              <w:bottom w:val="single" w:sz="8" w:space="0" w:color="auto"/>
-            </w:tcBorders>
-          </w:tcPr>
-          <w:p>
-            <w:pPr>
-              <w:pStyle w:val="NoSpacing"/>
-              <w:cnfStyle w:val="000000000000" w:firstRow="0" w:lastRow="0" w:firstColumn="0" w:lastColumn="0" w:oddVBand="0" w:evenVBand="0" w:oddHBand="0" w:evenHBand="0" w:firstRowFirstColumn="0" w:firstRowLastColumn="0" w:lastRowFirstColumn="0" w:lastRowLastColumn="0"/>
-            </w:pPr>
-          </w:p>
-        </w:tc>
-        <w:tc>
-          <w:tcPr>
-            <w:tcW w:w="1170" w:type="dxa"/>
-            <w:tcBorders>
-              <w:top w:val="single" w:sz="4" w:space="0" w:color="7F7F7F" w:themeColor="text1" w:themeTint="80"/>
-              <w:bottom w:val="single" w:sz="8" w:space="0" w:color="auto"/>
-            </w:tcBorders>
-          </w:tcPr>
-          <w:p>
-            <w:pPr>
-              <w:pStyle w:val="NoSpacing"/>
-              <w:cnfStyle w:val="000000000000" w:firstRow="0" w:lastRow="0" w:firstColumn="0" w:lastColumn="0" w:oddVBand="0" w:evenVBand="0" w:oddHBand="0" w:evenHBand="0" w:firstRowFirstColumn="0" w:firstRowLastColumn="0" w:lastRowFirstColumn="0" w:lastRowLastColumn="0"/>
-            </w:pPr>
-            <w:r>
-              <w:object w:dxaOrig="2881" w:dyaOrig="7920" w14:anchorId="3E0F82CC">
-                <v:shape id="_x0000_i18036" type="#_x0000_t75" style="width:32.25pt;height:88.4pt" o:ole="">
-                  <v:imagedata r:id="rId93" o:title=""/>
-                </v:shape>
-                <o:OLEObject Type="Embed" ProgID="AcroExch.Document.DC" ShapeID="_x0000_i18036" DrawAspect="Content" ObjectID="_1668168758" r:id="rId94"/>
+                <o:OLEObject Type="Embed" ProgID="AcroExch.Document.DC" ShapeID="_x0000_i1069" DrawAspect="Content" ObjectID="_1679835118" r:id="rId92"/>
               </w:object>
             </w:r>
           </w:p>
@@ -2892,7 +3077,7 @@
 </file>
 
 <file path=word/styles.xml><?xml version="1.0" encoding="utf-8"?>
-<w:styles xmlns:mc="http://schemas.openxmlformats.org/markup-compatibility/2006" xmlns:r="http://schemas.openxmlformats.org/officeDocument/2006/relationships" xmlns:w="http://schemas.openxmlformats.org/wordprocessingml/2006/main" xmlns:w14="http://schemas.microsoft.com/office/word/2010/wordml" xmlns:w15="http://schemas.microsoft.com/office/word/2012/wordml" xmlns:w16cex="http://schemas.microsoft.com/office/word/2018/wordml/cex" xmlns:w16cid="http://schemas.microsoft.com/office/word/2016/wordml/cid" xmlns:w16="http://schemas.microsoft.com/office/word/2018/wordml" xmlns:w16se="http://schemas.microsoft.com/office/word/2015/wordml/symex" mc:Ignorable="w14 w15 w16se w16cid w16 w16cex">
+<w:styles xmlns:mc="http://schemas.openxmlformats.org/markup-compatibility/2006" xmlns:r="http://schemas.openxmlformats.org/officeDocument/2006/relationships" xmlns:w="http://schemas.openxmlformats.org/wordprocessingml/2006/main" xmlns:w14="http://schemas.microsoft.com/office/word/2010/wordml" xmlns:w15="http://schemas.microsoft.com/office/word/2012/wordml" xmlns:w16cex="http://schemas.microsoft.com/office/word/2018/wordml/cex" xmlns:w16cid="http://schemas.microsoft.com/office/word/2016/wordml/cid" xmlns:w16="http://schemas.microsoft.com/office/word/2018/wordml" xmlns:w16sdtdh="http://schemas.microsoft.com/office/word/2020/wordml/sdtdatahash" xmlns:w16se="http://schemas.microsoft.com/office/word/2015/wordml/symex" mc:Ignorable="w14 w15 w16se w16cid w16 w16cex w16sdtdh">
   <w:docDefaults>
     <w:rPrDefault>
       <w:rPr>
@@ -3293,6 +3478,7 @@
   <w:style w:type="character" w:default="1" w:styleId="DefaultParagraphFont">
     <w:name w:val="Default Paragraph Font"/>
     <w:uiPriority w:val="1"/>
+    <w:semiHidden/>
     <w:unhideWhenUsed/>
   </w:style>
   <w:style w:type="table" w:default="1" w:styleId="TableNormal">

</xml_diff>